<commit_message>
Final report and notebook update
</commit_message>
<xml_diff>
--- a/Final Report.docx
+++ b/Final Report.docx
@@ -420,29 +420,46 @@
       <w:pPr>
         <w:pStyle w:val="Heading1"/>
       </w:pPr>
-      <w:bookmarkStart w:id="0" w:name="_Toc28877344"/>
+      <w:bookmarkStart w:id="0" w:name="_Toc28904454"/>
       <w:r>
         <w:lastRenderedPageBreak/>
         <w:t>Table of Contents</w:t>
       </w:r>
       <w:bookmarkEnd w:id="0"/>
     </w:p>
-    <w:p/>
     <w:sdt>
       <w:sdtPr>
-        <w:id w:val="-641960164"/>
+        <w:id w:val="904953496"/>
         <w:docPartObj>
           <w:docPartGallery w:val="Table of Contents"/>
           <w:docPartUnique/>
         </w:docPartObj>
       </w:sdtPr>
-      <w:sdtEndPr/>
+      <w:sdtEndPr>
+        <w:rPr>
+          <w:rFonts w:ascii="Arial" w:eastAsia="Arial" w:hAnsi="Arial" w:cs="Arial"/>
+          <w:b/>
+          <w:bCs/>
+          <w:noProof/>
+          <w:color w:val="auto"/>
+          <w:sz w:val="22"/>
+          <w:szCs w:val="22"/>
+          <w:lang w:val="en" w:eastAsia="pt-BR"/>
+        </w:rPr>
+      </w:sdtEndPr>
       <w:sdtContent>
+        <w:bookmarkStart w:id="1" w:name="_GoBack" w:displacedByCustomXml="prev"/>
+        <w:bookmarkEnd w:id="1" w:displacedByCustomXml="prev"/>
+        <w:p>
+          <w:pPr>
+            <w:pStyle w:val="TOCHeading"/>
+          </w:pPr>
+        </w:p>
         <w:p>
           <w:pPr>
             <w:pStyle w:val="TOC1"/>
             <w:tabs>
-              <w:tab w:val="right" w:pos="9350"/>
+              <w:tab w:val="right" w:leader="dot" w:pos="9350"/>
             </w:tabs>
             <w:rPr>
               <w:rFonts w:asciiTheme="minorHAnsi" w:eastAsiaTheme="minorEastAsia" w:hAnsiTheme="minorHAnsi" w:cstheme="minorBidi"/>
@@ -454,12 +471,12 @@
             <w:fldChar w:fldCharType="begin"/>
           </w:r>
           <w:r>
-            <w:instrText xml:space="preserve"> TOC \h \u \z </w:instrText>
+            <w:instrText xml:space="preserve"> TOC \o "1-3" \h \z \u </w:instrText>
           </w:r>
           <w:r>
             <w:fldChar w:fldCharType="separate"/>
           </w:r>
-          <w:hyperlink w:anchor="_Toc28877344" w:history="1">
+          <w:hyperlink w:anchor="_Toc28904454" w:history="1">
             <w:r>
               <w:rPr>
                 <w:rStyle w:val="Hyperlink"/>
@@ -486,7 +503,7 @@
                 <w:noProof/>
                 <w:webHidden/>
               </w:rPr>
-              <w:instrText xml:space="preserve"> PAGEREF _Toc28877344 \h </w:instrText>
+              <w:instrText xml:space="preserve"> PAGEREF _Toc28904454 \h </w:instrText>
             </w:r>
             <w:r>
               <w:rPr>
@@ -522,7 +539,7 @@
             <w:pStyle w:val="TOC1"/>
             <w:tabs>
               <w:tab w:val="left" w:pos="440"/>
-              <w:tab w:val="right" w:pos="9350"/>
+              <w:tab w:val="right" w:leader="dot" w:pos="9350"/>
             </w:tabs>
             <w:rPr>
               <w:rFonts w:asciiTheme="minorHAnsi" w:eastAsiaTheme="minorEastAsia" w:hAnsiTheme="minorHAnsi" w:cstheme="minorBidi"/>
@@ -530,7 +547,7 @@
               <w:lang w:val="en-GB" w:eastAsia="en-GB"/>
             </w:rPr>
           </w:pPr>
-          <w:hyperlink w:anchor="_Toc28877345" w:history="1">
+          <w:hyperlink w:anchor="_Toc28904455" w:history="1">
             <w:r>
               <w:rPr>
                 <w:rStyle w:val="Hyperlink"/>
@@ -572,7 +589,7 @@
                 <w:noProof/>
                 <w:webHidden/>
               </w:rPr>
-              <w:instrText xml:space="preserve"> PAGEREF _Toc28877345 \h </w:instrText>
+              <w:instrText xml:space="preserve"> PAGEREF _Toc28904455 \h </w:instrText>
             </w:r>
             <w:r>
               <w:rPr>
@@ -608,7 +625,7 @@
             <w:pStyle w:val="TOC1"/>
             <w:tabs>
               <w:tab w:val="left" w:pos="440"/>
-              <w:tab w:val="right" w:pos="9350"/>
+              <w:tab w:val="right" w:leader="dot" w:pos="9350"/>
             </w:tabs>
             <w:rPr>
               <w:rFonts w:asciiTheme="minorHAnsi" w:eastAsiaTheme="minorEastAsia" w:hAnsiTheme="minorHAnsi" w:cstheme="minorBidi"/>
@@ -616,7 +633,7 @@
               <w:lang w:val="en-GB" w:eastAsia="en-GB"/>
             </w:rPr>
           </w:pPr>
-          <w:hyperlink w:anchor="_Toc28877346" w:history="1">
+          <w:hyperlink w:anchor="_Toc28904456" w:history="1">
             <w:r>
               <w:rPr>
                 <w:rStyle w:val="Hyperlink"/>
@@ -658,7 +675,7 @@
                 <w:noProof/>
                 <w:webHidden/>
               </w:rPr>
-              <w:instrText xml:space="preserve"> PAGEREF _Toc28877346 \h </w:instrText>
+              <w:instrText xml:space="preserve"> PAGEREF _Toc28904456 \h </w:instrText>
             </w:r>
             <w:r>
               <w:rPr>
@@ -693,7 +710,7 @@
           <w:pPr>
             <w:pStyle w:val="TOC1"/>
             <w:tabs>
-              <w:tab w:val="right" w:pos="9350"/>
+              <w:tab w:val="right" w:leader="dot" w:pos="9350"/>
             </w:tabs>
             <w:rPr>
               <w:rFonts w:asciiTheme="minorHAnsi" w:eastAsiaTheme="minorEastAsia" w:hAnsiTheme="minorHAnsi" w:cstheme="minorBidi"/>
@@ -701,7 +718,7 @@
               <w:lang w:val="en-GB" w:eastAsia="en-GB"/>
             </w:rPr>
           </w:pPr>
-          <w:hyperlink w:anchor="_Toc28877347" w:history="1">
+          <w:hyperlink w:anchor="_Toc28904457" w:history="1">
             <w:r>
               <w:rPr>
                 <w:rStyle w:val="Hyperlink"/>
@@ -743,7 +760,7 @@
                 <w:noProof/>
                 <w:webHidden/>
               </w:rPr>
-              <w:instrText xml:space="preserve"> PAGEREF _Toc28877347 \h </w:instrText>
+              <w:instrText xml:space="preserve"> PAGEREF _Toc28904457 \h </w:instrText>
             </w:r>
             <w:r>
               <w:rPr>
@@ -778,7 +795,7 @@
           <w:pPr>
             <w:pStyle w:val="TOC1"/>
             <w:tabs>
-              <w:tab w:val="right" w:pos="9350"/>
+              <w:tab w:val="right" w:leader="dot" w:pos="9350"/>
             </w:tabs>
             <w:rPr>
               <w:rFonts w:asciiTheme="minorHAnsi" w:eastAsiaTheme="minorEastAsia" w:hAnsiTheme="minorHAnsi" w:cstheme="minorBidi"/>
@@ -786,7 +803,7 @@
               <w:lang w:val="en-GB" w:eastAsia="en-GB"/>
             </w:rPr>
           </w:pPr>
-          <w:hyperlink w:anchor="_Toc28877348" w:history="1">
+          <w:hyperlink w:anchor="_Toc28904458" w:history="1">
             <w:r>
               <w:rPr>
                 <w:rStyle w:val="Hyperlink"/>
@@ -813,7 +830,7 @@
                 <w:noProof/>
                 <w:webHidden/>
               </w:rPr>
-              <w:instrText xml:space="preserve"> PAGEREF _Toc28877348 \h </w:instrText>
+              <w:instrText xml:space="preserve"> PAGEREF _Toc28904458 \h </w:instrText>
             </w:r>
             <w:r>
               <w:rPr>
@@ -848,7 +865,7 @@
           <w:pPr>
             <w:pStyle w:val="TOC1"/>
             <w:tabs>
-              <w:tab w:val="right" w:pos="9350"/>
+              <w:tab w:val="right" w:leader="dot" w:pos="9350"/>
             </w:tabs>
             <w:rPr>
               <w:rFonts w:asciiTheme="minorHAnsi" w:eastAsiaTheme="minorEastAsia" w:hAnsiTheme="minorHAnsi" w:cstheme="minorBidi"/>
@@ -856,7 +873,7 @@
               <w:lang w:val="en-GB" w:eastAsia="en-GB"/>
             </w:rPr>
           </w:pPr>
-          <w:hyperlink w:anchor="_Toc28877349" w:history="1">
+          <w:hyperlink w:anchor="_Toc28904459" w:history="1">
             <w:r>
               <w:rPr>
                 <w:rStyle w:val="Hyperlink"/>
@@ -883,7 +900,7 @@
                 <w:noProof/>
                 <w:webHidden/>
               </w:rPr>
-              <w:instrText xml:space="preserve"> PAGEREF _Toc28877349 \h </w:instrText>
+              <w:instrText xml:space="preserve"> PAGEREF _Toc28904459 \h </w:instrText>
             </w:r>
             <w:r>
               <w:rPr>
@@ -918,7 +935,7 @@
           <w:pPr>
             <w:pStyle w:val="TOC1"/>
             <w:tabs>
-              <w:tab w:val="right" w:pos="9350"/>
+              <w:tab w:val="right" w:leader="dot" w:pos="9350"/>
             </w:tabs>
             <w:rPr>
               <w:rFonts w:asciiTheme="minorHAnsi" w:eastAsiaTheme="minorEastAsia" w:hAnsiTheme="minorHAnsi" w:cstheme="minorBidi"/>
@@ -926,7 +943,7 @@
               <w:lang w:val="en-GB" w:eastAsia="en-GB"/>
             </w:rPr>
           </w:pPr>
-          <w:hyperlink w:anchor="_Toc28877350" w:history="1">
+          <w:hyperlink w:anchor="_Toc28904460" w:history="1">
             <w:r>
               <w:rPr>
                 <w:rStyle w:val="Hyperlink"/>
@@ -953,7 +970,7 @@
                 <w:noProof/>
                 <w:webHidden/>
               </w:rPr>
-              <w:instrText xml:space="preserve"> PAGEREF _Toc28877350 \h </w:instrText>
+              <w:instrText xml:space="preserve"> PAGEREF _Toc28904460 \h </w:instrText>
             </w:r>
             <w:r>
               <w:rPr>
@@ -988,7 +1005,7 @@
           <w:pPr>
             <w:pStyle w:val="TOC1"/>
             <w:tabs>
-              <w:tab w:val="right" w:pos="9350"/>
+              <w:tab w:val="right" w:leader="dot" w:pos="9350"/>
             </w:tabs>
             <w:rPr>
               <w:rFonts w:asciiTheme="minorHAnsi" w:eastAsiaTheme="minorEastAsia" w:hAnsiTheme="minorHAnsi" w:cstheme="minorBidi"/>
@@ -996,7 +1013,7 @@
               <w:lang w:val="en-GB" w:eastAsia="en-GB"/>
             </w:rPr>
           </w:pPr>
-          <w:hyperlink w:anchor="_Toc28877351" w:history="1">
+          <w:hyperlink w:anchor="_Toc28904461" w:history="1">
             <w:r>
               <w:rPr>
                 <w:rStyle w:val="Hyperlink"/>
@@ -1023,7 +1040,7 @@
                 <w:noProof/>
                 <w:webHidden/>
               </w:rPr>
-              <w:instrText xml:space="preserve"> PAGEREF _Toc28877351 \h </w:instrText>
+              <w:instrText xml:space="preserve"> PAGEREF _Toc28904461 \h </w:instrText>
             </w:r>
             <w:r>
               <w:rPr>
@@ -1059,7 +1076,7 @@
             <w:pStyle w:val="TOC1"/>
             <w:tabs>
               <w:tab w:val="left" w:pos="440"/>
-              <w:tab w:val="right" w:pos="9350"/>
+              <w:tab w:val="right" w:leader="dot" w:pos="9350"/>
             </w:tabs>
             <w:rPr>
               <w:rFonts w:asciiTheme="minorHAnsi" w:eastAsiaTheme="minorEastAsia" w:hAnsiTheme="minorHAnsi" w:cstheme="minorBidi"/>
@@ -1067,7 +1084,7 @@
               <w:lang w:val="en-GB" w:eastAsia="en-GB"/>
             </w:rPr>
           </w:pPr>
-          <w:hyperlink w:anchor="_Toc28877352" w:history="1">
+          <w:hyperlink w:anchor="_Toc28904462" w:history="1">
             <w:r>
               <w:rPr>
                 <w:rStyle w:val="Hyperlink"/>
@@ -1109,7 +1126,7 @@
                 <w:noProof/>
                 <w:webHidden/>
               </w:rPr>
-              <w:instrText xml:space="preserve"> PAGEREF _Toc28877352 \h </w:instrText>
+              <w:instrText xml:space="preserve"> PAGEREF _Toc28904462 \h </w:instrText>
             </w:r>
             <w:r>
               <w:rPr>
@@ -1144,7 +1161,7 @@
           <w:pPr>
             <w:pStyle w:val="TOC1"/>
             <w:tabs>
-              <w:tab w:val="right" w:pos="9350"/>
+              <w:tab w:val="right" w:leader="dot" w:pos="9350"/>
             </w:tabs>
             <w:rPr>
               <w:rFonts w:asciiTheme="minorHAnsi" w:eastAsiaTheme="minorEastAsia" w:hAnsiTheme="minorHAnsi" w:cstheme="minorBidi"/>
@@ -1152,7 +1169,7 @@
               <w:lang w:val="en-GB" w:eastAsia="en-GB"/>
             </w:rPr>
           </w:pPr>
-          <w:hyperlink w:anchor="_Toc28877353" w:history="1">
+          <w:hyperlink w:anchor="_Toc28904463" w:history="1">
             <w:r>
               <w:rPr>
                 <w:rStyle w:val="Hyperlink"/>
@@ -1179,7 +1196,7 @@
                 <w:noProof/>
                 <w:webHidden/>
               </w:rPr>
-              <w:instrText xml:space="preserve"> PAGEREF _Toc28877353 \h </w:instrText>
+              <w:instrText xml:space="preserve"> PAGEREF _Toc28904463 \h </w:instrText>
             </w:r>
             <w:r>
               <w:rPr>
@@ -1215,7 +1232,7 @@
             <w:pStyle w:val="TOC1"/>
             <w:tabs>
               <w:tab w:val="left" w:pos="440"/>
-              <w:tab w:val="right" w:pos="9350"/>
+              <w:tab w:val="right" w:leader="dot" w:pos="9350"/>
             </w:tabs>
             <w:rPr>
               <w:rFonts w:asciiTheme="minorHAnsi" w:eastAsiaTheme="minorEastAsia" w:hAnsiTheme="minorHAnsi" w:cstheme="minorBidi"/>
@@ -1223,7 +1240,7 @@
               <w:lang w:val="en-GB" w:eastAsia="en-GB"/>
             </w:rPr>
           </w:pPr>
-          <w:hyperlink w:anchor="_Toc28877354" w:history="1">
+          <w:hyperlink w:anchor="_Toc28904464" w:history="1">
             <w:r>
               <w:rPr>
                 <w:rStyle w:val="Hyperlink"/>
@@ -1265,7 +1282,7 @@
                 <w:noProof/>
                 <w:webHidden/>
               </w:rPr>
-              <w:instrText xml:space="preserve"> PAGEREF _Toc28877354 \h </w:instrText>
+              <w:instrText xml:space="preserve"> PAGEREF _Toc28904464 \h </w:instrText>
             </w:r>
             <w:r>
               <w:rPr>
@@ -1300,7 +1317,7 @@
           <w:pPr>
             <w:pStyle w:val="TOC1"/>
             <w:tabs>
-              <w:tab w:val="right" w:pos="9350"/>
+              <w:tab w:val="right" w:leader="dot" w:pos="9350"/>
             </w:tabs>
             <w:rPr>
               <w:rFonts w:asciiTheme="minorHAnsi" w:eastAsiaTheme="minorEastAsia" w:hAnsiTheme="minorHAnsi" w:cstheme="minorBidi"/>
@@ -1308,7 +1325,7 @@
               <w:lang w:val="en-GB" w:eastAsia="en-GB"/>
             </w:rPr>
           </w:pPr>
-          <w:hyperlink w:anchor="_Toc28877355" w:history="1">
+          <w:hyperlink w:anchor="_Toc28904465" w:history="1">
             <w:r>
               <w:rPr>
                 <w:rStyle w:val="Hyperlink"/>
@@ -1335,7 +1352,7 @@
                 <w:noProof/>
                 <w:webHidden/>
               </w:rPr>
-              <w:instrText xml:space="preserve"> PAGEREF _Toc28877355 \h </w:instrText>
+              <w:instrText xml:space="preserve"> PAGEREF _Toc28904465 \h </w:instrText>
             </w:r>
             <w:r>
               <w:rPr>
@@ -1370,7 +1387,7 @@
           <w:pPr>
             <w:pStyle w:val="TOC1"/>
             <w:tabs>
-              <w:tab w:val="right" w:pos="9350"/>
+              <w:tab w:val="right" w:leader="dot" w:pos="9350"/>
             </w:tabs>
             <w:rPr>
               <w:rFonts w:asciiTheme="minorHAnsi" w:eastAsiaTheme="minorEastAsia" w:hAnsiTheme="minorHAnsi" w:cstheme="minorBidi"/>
@@ -1378,7 +1395,7 @@
               <w:lang w:val="en-GB" w:eastAsia="en-GB"/>
             </w:rPr>
           </w:pPr>
-          <w:hyperlink w:anchor="_Toc28877356" w:history="1">
+          <w:hyperlink w:anchor="_Toc28904466" w:history="1">
             <w:r>
               <w:rPr>
                 <w:rStyle w:val="Hyperlink"/>
@@ -1405,7 +1422,7 @@
                 <w:noProof/>
                 <w:webHidden/>
               </w:rPr>
-              <w:instrText xml:space="preserve"> PAGEREF _Toc28877356 \h </w:instrText>
+              <w:instrText xml:space="preserve"> PAGEREF _Toc28904466 \h </w:instrText>
             </w:r>
             <w:r>
               <w:rPr>
@@ -1440,7 +1457,7 @@
           <w:pPr>
             <w:pStyle w:val="TOC1"/>
             <w:tabs>
-              <w:tab w:val="right" w:pos="9350"/>
+              <w:tab w:val="right" w:leader="dot" w:pos="9350"/>
             </w:tabs>
             <w:rPr>
               <w:rFonts w:asciiTheme="minorHAnsi" w:eastAsiaTheme="minorEastAsia" w:hAnsiTheme="minorHAnsi" w:cstheme="minorBidi"/>
@@ -1448,7 +1465,7 @@
               <w:lang w:val="en-GB" w:eastAsia="en-GB"/>
             </w:rPr>
           </w:pPr>
-          <w:hyperlink w:anchor="_Toc28877357" w:history="1">
+          <w:hyperlink w:anchor="_Toc28904467" w:history="1">
             <w:r>
               <w:rPr>
                 <w:rStyle w:val="Hyperlink"/>
@@ -1475,7 +1492,7 @@
                 <w:noProof/>
                 <w:webHidden/>
               </w:rPr>
-              <w:instrText xml:space="preserve"> PAGEREF _Toc28877357 \h </w:instrText>
+              <w:instrText xml:space="preserve"> PAGEREF _Toc28904467 \h </w:instrText>
             </w:r>
             <w:r>
               <w:rPr>
@@ -1511,7 +1528,7 @@
             <w:pStyle w:val="TOC1"/>
             <w:tabs>
               <w:tab w:val="left" w:pos="440"/>
-              <w:tab w:val="right" w:pos="9350"/>
+              <w:tab w:val="right" w:leader="dot" w:pos="9350"/>
             </w:tabs>
             <w:rPr>
               <w:rFonts w:asciiTheme="minorHAnsi" w:eastAsiaTheme="minorEastAsia" w:hAnsiTheme="minorHAnsi" w:cstheme="minorBidi"/>
@@ -1519,7 +1536,7 @@
               <w:lang w:val="en-GB" w:eastAsia="en-GB"/>
             </w:rPr>
           </w:pPr>
-          <w:hyperlink w:anchor="_Toc28877358" w:history="1">
+          <w:hyperlink w:anchor="_Toc28904468" w:history="1">
             <w:r>
               <w:rPr>
                 <w:rStyle w:val="Hyperlink"/>
@@ -1561,7 +1578,7 @@
                 <w:noProof/>
                 <w:webHidden/>
               </w:rPr>
-              <w:instrText xml:space="preserve"> PAGEREF _Toc28877358 \h </w:instrText>
+              <w:instrText xml:space="preserve"> PAGEREF _Toc28904468 \h </w:instrText>
             </w:r>
             <w:r>
               <w:rPr>
@@ -1594,9 +1611,9 @@
         </w:p>
         <w:p>
           <w:pPr>
-            <w:pStyle w:val="TOC2"/>
+            <w:pStyle w:val="TOC1"/>
             <w:tabs>
-              <w:tab w:val="right" w:pos="9350"/>
+              <w:tab w:val="right" w:leader="dot" w:pos="9350"/>
             </w:tabs>
             <w:rPr>
               <w:rFonts w:asciiTheme="minorHAnsi" w:eastAsiaTheme="minorEastAsia" w:hAnsiTheme="minorHAnsi" w:cstheme="minorBidi"/>
@@ -1604,13 +1621,13 @@
               <w:lang w:val="en-GB" w:eastAsia="en-GB"/>
             </w:rPr>
           </w:pPr>
-          <w:hyperlink w:anchor="_Toc28877359" w:history="1">
+          <w:hyperlink w:anchor="_Toc28904469" w:history="1">
             <w:r>
               <w:rPr>
                 <w:rStyle w:val="Hyperlink"/>
                 <w:noProof/>
               </w:rPr>
-              <w:t>Groupby Table</w:t>
+              <w:t>5.1. Groupby Table</w:t>
             </w:r>
             <w:r>
               <w:rPr>
@@ -1631,7 +1648,7 @@
                 <w:noProof/>
                 <w:webHidden/>
               </w:rPr>
-              <w:instrText xml:space="preserve"> PAGEREF _Toc28877359 \h </w:instrText>
+              <w:instrText xml:space="preserve"> PAGEREF _Toc28904469 \h </w:instrText>
             </w:r>
             <w:r>
               <w:rPr>
@@ -1664,9 +1681,9 @@
         </w:p>
         <w:p>
           <w:pPr>
-            <w:pStyle w:val="TOC2"/>
+            <w:pStyle w:val="TOC1"/>
             <w:tabs>
-              <w:tab w:val="right" w:pos="9350"/>
+              <w:tab w:val="right" w:leader="dot" w:pos="9350"/>
             </w:tabs>
             <w:rPr>
               <w:rFonts w:asciiTheme="minorHAnsi" w:eastAsiaTheme="minorEastAsia" w:hAnsiTheme="minorHAnsi" w:cstheme="minorBidi"/>
@@ -1674,13 +1691,13 @@
               <w:lang w:val="en-GB" w:eastAsia="en-GB"/>
             </w:rPr>
           </w:pPr>
-          <w:hyperlink w:anchor="_Toc28877360" w:history="1">
+          <w:hyperlink w:anchor="_Toc28904470" w:history="1">
             <w:r>
               <w:rPr>
                 <w:rStyle w:val="Hyperlink"/>
                 <w:noProof/>
               </w:rPr>
-              <w:t>K-Means</w:t>
+              <w:t>5.2. K-Means</w:t>
             </w:r>
             <w:r>
               <w:rPr>
@@ -1701,7 +1718,7 @@
                 <w:noProof/>
                 <w:webHidden/>
               </w:rPr>
-              <w:instrText xml:space="preserve"> PAGEREF _Toc28877360 \h </w:instrText>
+              <w:instrText xml:space="preserve"> PAGEREF _Toc28904470 \h </w:instrText>
             </w:r>
             <w:r>
               <w:rPr>
@@ -1734,9 +1751,9 @@
         </w:p>
         <w:p>
           <w:pPr>
-            <w:pStyle w:val="TOC2"/>
+            <w:pStyle w:val="TOC1"/>
             <w:tabs>
-              <w:tab w:val="right" w:pos="9350"/>
+              <w:tab w:val="right" w:leader="dot" w:pos="9350"/>
             </w:tabs>
             <w:rPr>
               <w:rFonts w:asciiTheme="minorHAnsi" w:eastAsiaTheme="minorEastAsia" w:hAnsiTheme="minorHAnsi" w:cstheme="minorBidi"/>
@@ -1744,13 +1761,13 @@
               <w:lang w:val="en-GB" w:eastAsia="en-GB"/>
             </w:rPr>
           </w:pPr>
-          <w:hyperlink w:anchor="_Toc28877361" w:history="1">
+          <w:hyperlink w:anchor="_Toc28904471" w:history="1">
             <w:r>
               <w:rPr>
                 <w:rStyle w:val="Hyperlink"/>
                 <w:noProof/>
               </w:rPr>
-              <w:t>Mean Shift</w:t>
+              <w:t>5.3. Mean Shift</w:t>
             </w:r>
             <w:r>
               <w:rPr>
@@ -1771,7 +1788,7 @@
                 <w:noProof/>
                 <w:webHidden/>
               </w:rPr>
-              <w:instrText xml:space="preserve"> PAGEREF _Toc28877361 \h </w:instrText>
+              <w:instrText xml:space="preserve"> PAGEREF _Toc28904471 \h </w:instrText>
             </w:r>
             <w:r>
               <w:rPr>
@@ -1804,9 +1821,9 @@
         </w:p>
         <w:p>
           <w:pPr>
-            <w:pStyle w:val="TOC2"/>
+            <w:pStyle w:val="TOC1"/>
             <w:tabs>
-              <w:tab w:val="right" w:pos="9350"/>
+              <w:tab w:val="right" w:leader="dot" w:pos="9350"/>
             </w:tabs>
             <w:rPr>
               <w:rFonts w:asciiTheme="minorHAnsi" w:eastAsiaTheme="minorEastAsia" w:hAnsiTheme="minorHAnsi" w:cstheme="minorBidi"/>
@@ -1814,13 +1831,13 @@
               <w:lang w:val="en-GB" w:eastAsia="en-GB"/>
             </w:rPr>
           </w:pPr>
-          <w:hyperlink w:anchor="_Toc28877362" w:history="1">
+          <w:hyperlink w:anchor="_Toc28904472" w:history="1">
             <w:r>
               <w:rPr>
                 <w:rStyle w:val="Hyperlink"/>
                 <w:noProof/>
               </w:rPr>
-              <w:t>Gaussian Mix</w:t>
+              <w:t>5.4. Gaussian Mix</w:t>
             </w:r>
             <w:r>
               <w:rPr>
@@ -1841,7 +1858,7 @@
                 <w:noProof/>
                 <w:webHidden/>
               </w:rPr>
-              <w:instrText xml:space="preserve"> PAGEREF _Toc28877362 \h </w:instrText>
+              <w:instrText xml:space="preserve"> PAGEREF _Toc28904472 \h </w:instrText>
             </w:r>
             <w:r>
               <w:rPr>
@@ -1874,9 +1891,9 @@
         </w:p>
         <w:p>
           <w:pPr>
-            <w:pStyle w:val="TOC2"/>
+            <w:pStyle w:val="TOC1"/>
             <w:tabs>
-              <w:tab w:val="right" w:pos="9350"/>
+              <w:tab w:val="right" w:leader="dot" w:pos="9350"/>
             </w:tabs>
             <w:rPr>
               <w:rFonts w:asciiTheme="minorHAnsi" w:eastAsiaTheme="minorEastAsia" w:hAnsiTheme="minorHAnsi" w:cstheme="minorBidi"/>
@@ -1884,13 +1901,13 @@
               <w:lang w:val="en-GB" w:eastAsia="en-GB"/>
             </w:rPr>
           </w:pPr>
-          <w:hyperlink w:anchor="_Toc28877363" w:history="1">
+          <w:hyperlink w:anchor="_Toc28904473" w:history="1">
             <w:r>
               <w:rPr>
                 <w:rStyle w:val="Hyperlink"/>
                 <w:noProof/>
               </w:rPr>
-              <w:t>DBSCAN</w:t>
+              <w:t>5.5. DBSCAN</w:t>
             </w:r>
             <w:r>
               <w:rPr>
@@ -1911,7 +1928,7 @@
                 <w:noProof/>
                 <w:webHidden/>
               </w:rPr>
-              <w:instrText xml:space="preserve"> PAGEREF _Toc28877363 \h </w:instrText>
+              <w:instrText xml:space="preserve"> PAGEREF _Toc28904473 \h </w:instrText>
             </w:r>
             <w:r>
               <w:rPr>
@@ -1944,9 +1961,9 @@
         </w:p>
         <w:p>
           <w:pPr>
-            <w:pStyle w:val="TOC2"/>
+            <w:pStyle w:val="TOC1"/>
             <w:tabs>
-              <w:tab w:val="right" w:pos="9350"/>
+              <w:tab w:val="right" w:leader="dot" w:pos="9350"/>
             </w:tabs>
             <w:rPr>
               <w:rFonts w:asciiTheme="minorHAnsi" w:eastAsiaTheme="minorEastAsia" w:hAnsiTheme="minorHAnsi" w:cstheme="minorBidi"/>
@@ -1954,13 +1971,13 @@
               <w:lang w:val="en-GB" w:eastAsia="en-GB"/>
             </w:rPr>
           </w:pPr>
-          <w:hyperlink w:anchor="_Toc28877364" w:history="1">
+          <w:hyperlink w:anchor="_Toc28904474" w:history="1">
             <w:r>
               <w:rPr>
                 <w:rStyle w:val="Hyperlink"/>
                 <w:noProof/>
               </w:rPr>
-              <w:t>Kmodes</w:t>
+              <w:t>5.6. Kmodes</w:t>
             </w:r>
             <w:r>
               <w:rPr>
@@ -1981,7 +1998,7 @@
                 <w:noProof/>
                 <w:webHidden/>
               </w:rPr>
-              <w:instrText xml:space="preserve"> PAGEREF _Toc28877364 \h </w:instrText>
+              <w:instrText xml:space="preserve"> PAGEREF _Toc28904474 \h </w:instrText>
             </w:r>
             <w:r>
               <w:rPr>
@@ -2016,7 +2033,7 @@
           <w:pPr>
             <w:pStyle w:val="TOC1"/>
             <w:tabs>
-              <w:tab w:val="right" w:pos="9350"/>
+              <w:tab w:val="right" w:leader="dot" w:pos="9350"/>
             </w:tabs>
             <w:rPr>
               <w:rFonts w:asciiTheme="minorHAnsi" w:eastAsiaTheme="minorEastAsia" w:hAnsiTheme="minorHAnsi" w:cstheme="minorBidi"/>
@@ -2024,7 +2041,7 @@
               <w:lang w:val="en-GB" w:eastAsia="en-GB"/>
             </w:rPr>
           </w:pPr>
-          <w:hyperlink w:anchor="_Toc28877365" w:history="1">
+          <w:hyperlink w:anchor="_Toc28904475" w:history="1">
             <w:r>
               <w:rPr>
                 <w:rStyle w:val="Hyperlink"/>
@@ -2051,7 +2068,7 @@
                 <w:noProof/>
                 <w:webHidden/>
               </w:rPr>
-              <w:instrText xml:space="preserve"> PAGEREF _Toc28877365 \h </w:instrText>
+              <w:instrText xml:space="preserve"> PAGEREF _Toc28904475 \h </w:instrText>
             </w:r>
             <w:r>
               <w:rPr>
@@ -2083,13 +2100,12 @@
           </w:hyperlink>
         </w:p>
         <w:p>
-          <w:pPr>
-            <w:tabs>
-              <w:tab w:val="right" w:pos="9360"/>
-            </w:tabs>
-            <w:spacing w:before="200" w:after="80" w:line="240" w:lineRule="auto"/>
-          </w:pPr>
           <w:r>
+            <w:rPr>
+              <w:b/>
+              <w:bCs/>
+              <w:noProof/>
+            </w:rPr>
             <w:fldChar w:fldCharType="end"/>
           </w:r>
         </w:p>
@@ -2112,12 +2128,12 @@
         <w:spacing w:line="360" w:lineRule="auto"/>
         <w:ind w:left="924" w:hanging="357"/>
       </w:pPr>
-      <w:bookmarkStart w:id="1" w:name="_Toc28877345"/>
+      <w:bookmarkStart w:id="2" w:name="_Toc28904455"/>
       <w:r>
         <w:lastRenderedPageBreak/>
         <w:t>Introduction</w:t>
       </w:r>
-      <w:bookmarkEnd w:id="1"/>
+      <w:bookmarkEnd w:id="2"/>
     </w:p>
     <w:p>
       <w:pPr>
@@ -2203,11 +2219,11 @@
         <w:spacing w:line="360" w:lineRule="auto"/>
         <w:ind w:left="924" w:hanging="357"/>
       </w:pPr>
-      <w:bookmarkStart w:id="2" w:name="_Toc28877346"/>
+      <w:bookmarkStart w:id="3" w:name="_Toc28904456"/>
       <w:r>
         <w:t>Data Preparation</w:t>
       </w:r>
-      <w:bookmarkEnd w:id="2"/>
+      <w:bookmarkEnd w:id="3"/>
     </w:p>
     <w:p>
       <w:pPr>
@@ -2303,7 +2319,7 @@
           <w:szCs w:val="32"/>
         </w:rPr>
       </w:pPr>
-      <w:bookmarkStart w:id="3" w:name="_Toc28877347"/>
+      <w:bookmarkStart w:id="4" w:name="_Toc28904457"/>
       <w:r>
         <w:rPr>
           <w:i/>
@@ -2319,7 +2335,7 @@
         </w:rPr>
         <w:t xml:space="preserve"> and outliers</w:t>
       </w:r>
-      <w:bookmarkEnd w:id="3"/>
+      <w:bookmarkEnd w:id="4"/>
     </w:p>
     <w:p>
       <w:pPr>
@@ -2690,7 +2706,7 @@
           <w:szCs w:val="32"/>
         </w:rPr>
       </w:pPr>
-      <w:bookmarkStart w:id="4" w:name="_Toc28877348"/>
+      <w:bookmarkStart w:id="5" w:name="_Toc28904458"/>
       <w:r>
         <w:rPr>
           <w:sz w:val="32"/>
@@ -2698,7 +2714,7 @@
         </w:rPr>
         <w:t>‘Age’ column assessment</w:t>
       </w:r>
-      <w:bookmarkEnd w:id="4"/>
+      <w:bookmarkEnd w:id="5"/>
     </w:p>
     <w:p>
       <w:pPr>
@@ -2809,19 +2825,32 @@
         <w:pStyle w:val="Caption"/>
         <w:jc w:val="center"/>
       </w:pPr>
-      <w:bookmarkStart w:id="5" w:name="_Ref28877373"/>
+      <w:bookmarkStart w:id="6" w:name="_Ref28877373"/>
       <w:r>
         <w:t xml:space="preserve">Figure </w:t>
       </w:r>
-      <w:fldSimple w:instr=" SEQ Figure \* ARABIC ">
-        <w:r>
-          <w:rPr>
-            <w:noProof/>
-          </w:rPr>
-          <w:t>1</w:t>
-        </w:r>
-      </w:fldSimple>
-      <w:bookmarkEnd w:id="5"/>
+      <w:r>
+        <w:fldChar w:fldCharType="begin"/>
+      </w:r>
+      <w:r>
+        <w:instrText xml:space="preserve"> SEQ Figure \* ARABIC </w:instrText>
+      </w:r>
+      <w:r>
+        <w:fldChar w:fldCharType="separate"/>
+      </w:r>
+      <w:r>
+        <w:rPr>
+          <w:noProof/>
+        </w:rPr>
+        <w:t>1</w:t>
+      </w:r>
+      <w:r>
+        <w:rPr>
+          <w:noProof/>
+        </w:rPr>
+        <w:fldChar w:fldCharType="end"/>
+      </w:r>
+      <w:bookmarkEnd w:id="6"/>
       <w:r>
         <w:rPr>
           <w:noProof/>
@@ -2841,8 +2870,8 @@
         <w:ind w:left="720"/>
         <w:jc w:val="center"/>
       </w:pPr>
-      <w:bookmarkStart w:id="6" w:name="_heading=h.tyjcwt" w:colFirst="0" w:colLast="0"/>
-      <w:bookmarkEnd w:id="6"/>
+      <w:bookmarkStart w:id="7" w:name="_heading=h.tyjcwt" w:colFirst="0" w:colLast="0"/>
+      <w:bookmarkEnd w:id="7"/>
       <w:r>
         <w:rPr>
           <w:noProof/>
@@ -2890,19 +2919,32 @@
         <w:pStyle w:val="Caption"/>
         <w:jc w:val="center"/>
       </w:pPr>
-      <w:bookmarkStart w:id="7" w:name="_Ref28877014"/>
+      <w:bookmarkStart w:id="8" w:name="_Ref28877014"/>
       <w:r>
         <w:t xml:space="preserve">Figure </w:t>
       </w:r>
-      <w:fldSimple w:instr=" SEQ Figure \* ARABIC ">
-        <w:r>
-          <w:rPr>
-            <w:noProof/>
-          </w:rPr>
-          <w:t>2</w:t>
-        </w:r>
-      </w:fldSimple>
-      <w:bookmarkEnd w:id="7"/>
+      <w:r>
+        <w:fldChar w:fldCharType="begin"/>
+      </w:r>
+      <w:r>
+        <w:instrText xml:space="preserve"> SEQ Figure \* ARABIC </w:instrText>
+      </w:r>
+      <w:r>
+        <w:fldChar w:fldCharType="separate"/>
+      </w:r>
+      <w:r>
+        <w:rPr>
+          <w:noProof/>
+        </w:rPr>
+        <w:t>2</w:t>
+      </w:r>
+      <w:r>
+        <w:rPr>
+          <w:noProof/>
+        </w:rPr>
+        <w:fldChar w:fldCharType="end"/>
+      </w:r>
+      <w:bookmarkEnd w:id="8"/>
       <w:r>
         <w:t xml:space="preserve"> - </w:t>
       </w:r>
@@ -2924,9 +2966,9 @@
           <w:szCs w:val="32"/>
         </w:rPr>
       </w:pPr>
-      <w:bookmarkStart w:id="8" w:name="_heading=h.3dy6vkm" w:colFirst="0" w:colLast="0"/>
-      <w:bookmarkStart w:id="9" w:name="_Toc28877349"/>
-      <w:bookmarkEnd w:id="8"/>
+      <w:bookmarkStart w:id="9" w:name="_heading=h.3dy6vkm" w:colFirst="0" w:colLast="0"/>
+      <w:bookmarkStart w:id="10" w:name="_Toc28904459"/>
+      <w:bookmarkEnd w:id="9"/>
       <w:r>
         <w:rPr>
           <w:sz w:val="32"/>
@@ -2935,7 +2977,7 @@
         <w:lastRenderedPageBreak/>
         <w:t>Categorical features classification</w:t>
       </w:r>
-      <w:bookmarkEnd w:id="9"/>
+      <w:bookmarkEnd w:id="10"/>
     </w:p>
     <w:p>
       <w:pPr>
@@ -3170,19 +3212,32 @@
           <w:color w:val="000000"/>
         </w:rPr>
       </w:pPr>
-      <w:bookmarkStart w:id="10" w:name="_Ref28877085"/>
+      <w:bookmarkStart w:id="11" w:name="_Ref28877085"/>
       <w:r>
         <w:t xml:space="preserve">Figure </w:t>
       </w:r>
-      <w:fldSimple w:instr=" SEQ Figure \* ARABIC ">
-        <w:r>
-          <w:rPr>
-            <w:noProof/>
-          </w:rPr>
-          <w:t>3</w:t>
-        </w:r>
-      </w:fldSimple>
-      <w:bookmarkEnd w:id="10"/>
+      <w:r>
+        <w:fldChar w:fldCharType="begin"/>
+      </w:r>
+      <w:r>
+        <w:instrText xml:space="preserve"> SEQ Figure \* ARABIC </w:instrText>
+      </w:r>
+      <w:r>
+        <w:fldChar w:fldCharType="separate"/>
+      </w:r>
+      <w:r>
+        <w:rPr>
+          <w:noProof/>
+        </w:rPr>
+        <w:t>3</w:t>
+      </w:r>
+      <w:r>
+        <w:rPr>
+          <w:noProof/>
+        </w:rPr>
+        <w:fldChar w:fldCharType="end"/>
+      </w:r>
+      <w:bookmarkEnd w:id="11"/>
       <w:r>
         <w:t xml:space="preserve"> </w:t>
       </w:r>
@@ -3195,8 +3250,8 @@
         <w:ind w:left="720"/>
         <w:jc w:val="both"/>
       </w:pPr>
-      <w:bookmarkStart w:id="11" w:name="_heading=h.4d34og8" w:colFirst="0" w:colLast="0"/>
-      <w:bookmarkEnd w:id="11"/>
+      <w:bookmarkStart w:id="12" w:name="_heading=h.4d34og8" w:colFirst="0" w:colLast="0"/>
+      <w:bookmarkEnd w:id="12"/>
     </w:p>
     <w:p>
       <w:pPr>
@@ -3214,8 +3269,8 @@
           <w:color w:val="000000"/>
         </w:rPr>
       </w:pPr>
-      <w:bookmarkStart w:id="12" w:name="_heading=h.2s8eyo1" w:colFirst="0" w:colLast="0"/>
-      <w:bookmarkEnd w:id="12"/>
+      <w:bookmarkStart w:id="13" w:name="_heading=h.2s8eyo1" w:colFirst="0" w:colLast="0"/>
+      <w:bookmarkEnd w:id="13"/>
       <w:r>
         <w:rPr>
           <w:color w:val="000000"/>
@@ -3632,7 +3687,7 @@
           <w:szCs w:val="32"/>
         </w:rPr>
       </w:pPr>
-      <w:bookmarkStart w:id="13" w:name="_Toc28877350"/>
+      <w:bookmarkStart w:id="14" w:name="_Toc28904460"/>
       <w:r>
         <w:rPr>
           <w:sz w:val="32"/>
@@ -3640,7 +3695,7 @@
         </w:rPr>
         <w:t>Numerical features regression</w:t>
       </w:r>
-      <w:bookmarkEnd w:id="13"/>
+      <w:bookmarkEnd w:id="14"/>
     </w:p>
     <w:p>
       <w:pPr>
@@ -3780,7 +3835,7 @@
           <w:szCs w:val="32"/>
         </w:rPr>
       </w:pPr>
-      <w:bookmarkStart w:id="14" w:name="_Toc28877351"/>
+      <w:bookmarkStart w:id="15" w:name="_Toc28904461"/>
       <w:r>
         <w:rPr>
           <w:sz w:val="32"/>
@@ -3788,7 +3843,7 @@
         </w:rPr>
         <w:t>Drop the rest of NaNs</w:t>
       </w:r>
-      <w:bookmarkEnd w:id="14"/>
+      <w:bookmarkEnd w:id="15"/>
     </w:p>
     <w:p>
       <w:pPr>
@@ -3826,12 +3881,12 @@
         <w:spacing w:line="360" w:lineRule="auto"/>
         <w:ind w:left="924" w:hanging="357"/>
       </w:pPr>
-      <w:bookmarkStart w:id="15" w:name="_Toc28877352"/>
+      <w:bookmarkStart w:id="16" w:name="_Toc28904462"/>
       <w:r>
         <w:lastRenderedPageBreak/>
         <w:t>Data preprocessing</w:t>
       </w:r>
-      <w:bookmarkEnd w:id="15"/>
+      <w:bookmarkEnd w:id="16"/>
     </w:p>
     <w:p>
       <w:pPr>
@@ -3857,7 +3912,7 @@
           <w:szCs w:val="32"/>
         </w:rPr>
       </w:pPr>
-      <w:bookmarkStart w:id="16" w:name="_Toc28877353"/>
+      <w:bookmarkStart w:id="17" w:name="_Toc28904463"/>
       <w:r>
         <w:rPr>
           <w:sz w:val="32"/>
@@ -3865,7 +3920,7 @@
         </w:rPr>
         <w:t>Features correlation</w:t>
       </w:r>
-      <w:bookmarkEnd w:id="16"/>
+      <w:bookmarkEnd w:id="17"/>
     </w:p>
     <w:p>
       <w:pPr>
@@ -4017,27 +4072,40 @@
         <w:pStyle w:val="Caption"/>
         <w:jc w:val="center"/>
       </w:pPr>
-      <w:bookmarkStart w:id="17" w:name="_Ref28877987"/>
+      <w:bookmarkStart w:id="18" w:name="_Ref28877987"/>
       <w:r>
         <w:t xml:space="preserve">Figure </w:t>
       </w:r>
-      <w:fldSimple w:instr=" SEQ Figure \* ARABIC ">
-        <w:r>
-          <w:rPr>
-            <w:noProof/>
-          </w:rPr>
-          <w:t>4</w:t>
-        </w:r>
-      </w:fldSimple>
-      <w:bookmarkEnd w:id="17"/>
+      <w:r>
+        <w:fldChar w:fldCharType="begin"/>
+      </w:r>
+      <w:r>
+        <w:instrText xml:space="preserve"> SEQ Figure \* ARABIC </w:instrText>
+      </w:r>
+      <w:r>
+        <w:fldChar w:fldCharType="separate"/>
+      </w:r>
+      <w:r>
+        <w:rPr>
+          <w:noProof/>
+        </w:rPr>
+        <w:t>4</w:t>
+      </w:r>
+      <w:r>
+        <w:rPr>
+          <w:noProof/>
+        </w:rPr>
+        <w:fldChar w:fldCharType="end"/>
+      </w:r>
+      <w:bookmarkEnd w:id="18"/>
       <w:r>
         <w:t xml:space="preserve"> - </w:t>
       </w:r>
       <w:r>
         <w:t>Correlation matrix and heatmap for all features</w:t>
       </w:r>
-      <w:bookmarkStart w:id="18" w:name="_heading=h.26in1rg" w:colFirst="0" w:colLast="0"/>
-      <w:bookmarkEnd w:id="18"/>
+      <w:bookmarkStart w:id="19" w:name="_heading=h.26in1rg" w:colFirst="0" w:colLast="0"/>
+      <w:bookmarkEnd w:id="19"/>
     </w:p>
     <w:p>
       <w:pPr>
@@ -4136,27 +4204,40 @@
         <w:pStyle w:val="Caption"/>
         <w:jc w:val="center"/>
       </w:pPr>
-      <w:bookmarkStart w:id="19" w:name="_Ref28878103"/>
+      <w:bookmarkStart w:id="20" w:name="_Ref28878103"/>
       <w:r>
         <w:t xml:space="preserve">Figure </w:t>
       </w:r>
-      <w:fldSimple w:instr=" SEQ Figure \* ARABIC ">
-        <w:r>
-          <w:rPr>
-            <w:noProof/>
-          </w:rPr>
-          <w:t>5</w:t>
-        </w:r>
-      </w:fldSimple>
-      <w:bookmarkEnd w:id="19"/>
+      <w:r>
+        <w:fldChar w:fldCharType="begin"/>
+      </w:r>
+      <w:r>
+        <w:instrText xml:space="preserve"> SEQ Figure \* ARABIC </w:instrText>
+      </w:r>
+      <w:r>
+        <w:fldChar w:fldCharType="separate"/>
+      </w:r>
+      <w:r>
+        <w:rPr>
+          <w:noProof/>
+        </w:rPr>
+        <w:t>5</w:t>
+      </w:r>
+      <w:r>
+        <w:rPr>
+          <w:noProof/>
+        </w:rPr>
+        <w:fldChar w:fldCharType="end"/>
+      </w:r>
+      <w:bookmarkEnd w:id="20"/>
       <w:r>
         <w:t xml:space="preserve"> - </w:t>
       </w:r>
       <w:r>
         <w:t>Premiums measures</w:t>
       </w:r>
-      <w:bookmarkStart w:id="20" w:name="_heading=h.lnxbz9" w:colFirst="0" w:colLast="0"/>
-      <w:bookmarkEnd w:id="20"/>
+      <w:bookmarkStart w:id="21" w:name="_heading=h.lnxbz9" w:colFirst="0" w:colLast="0"/>
+      <w:bookmarkEnd w:id="21"/>
       <w:r>
         <w:rPr>
           <w:color w:val="1F497D"/>
@@ -4221,7 +4302,7 @@
           <w:szCs w:val="32"/>
         </w:rPr>
       </w:pPr>
-      <w:bookmarkStart w:id="21" w:name="_Toc28877354"/>
+      <w:bookmarkStart w:id="22" w:name="_Toc28904464"/>
       <w:r>
         <w:rPr>
           <w:sz w:val="32"/>
@@ -4229,7 +4310,7 @@
         </w:rPr>
         <w:t>Analysis</w:t>
       </w:r>
-      <w:bookmarkEnd w:id="21"/>
+      <w:bookmarkEnd w:id="22"/>
     </w:p>
     <w:p>
       <w:pPr>
@@ -4244,7 +4325,7 @@
           <w:szCs w:val="32"/>
         </w:rPr>
       </w:pPr>
-      <w:bookmarkStart w:id="22" w:name="_Toc28877355"/>
+      <w:bookmarkStart w:id="23" w:name="_Toc28904465"/>
       <w:r>
         <w:rPr>
           <w:sz w:val="32"/>
@@ -4252,7 +4333,7 @@
         </w:rPr>
         <w:t>Quartiles (a priori grouping)</w:t>
       </w:r>
-      <w:bookmarkEnd w:id="22"/>
+      <w:bookmarkEnd w:id="23"/>
     </w:p>
     <w:p>
       <w:pPr>
@@ -4342,19 +4423,32 @@
         <w:pStyle w:val="Caption"/>
         <w:jc w:val="center"/>
       </w:pPr>
-      <w:bookmarkStart w:id="23" w:name="_Ref28878328"/>
+      <w:bookmarkStart w:id="24" w:name="_Ref28878328"/>
       <w:r>
         <w:t xml:space="preserve">Figure </w:t>
       </w:r>
-      <w:fldSimple w:instr=" SEQ Figure \* ARABIC ">
-        <w:r>
-          <w:rPr>
-            <w:noProof/>
-          </w:rPr>
-          <w:t>6</w:t>
-        </w:r>
-      </w:fldSimple>
-      <w:bookmarkEnd w:id="23"/>
+      <w:r>
+        <w:fldChar w:fldCharType="begin"/>
+      </w:r>
+      <w:r>
+        <w:instrText xml:space="preserve"> SEQ Figure \* ARABIC </w:instrText>
+      </w:r>
+      <w:r>
+        <w:fldChar w:fldCharType="separate"/>
+      </w:r>
+      <w:r>
+        <w:rPr>
+          <w:noProof/>
+        </w:rPr>
+        <w:t>6</w:t>
+      </w:r>
+      <w:r>
+        <w:rPr>
+          <w:noProof/>
+        </w:rPr>
+        <w:fldChar w:fldCharType="end"/>
+      </w:r>
+      <w:bookmarkEnd w:id="24"/>
       <w:r>
         <w:t xml:space="preserve"> - </w:t>
       </w:r>
@@ -4368,8 +4462,8 @@
         <w:ind w:left="720"/>
         <w:jc w:val="both"/>
       </w:pPr>
-      <w:bookmarkStart w:id="24" w:name="_heading=h.35nkun2" w:colFirst="0" w:colLast="0"/>
-      <w:bookmarkEnd w:id="24"/>
+      <w:bookmarkStart w:id="25" w:name="_heading=h.35nkun2" w:colFirst="0" w:colLast="0"/>
+      <w:bookmarkEnd w:id="25"/>
       <w:r>
         <w:t>Another perspective also analyzed by the team was the premium amount for each group versus the gross monthly salary (</w:t>
       </w:r>
@@ -4477,19 +4571,32 @@
         <w:pStyle w:val="Caption"/>
         <w:jc w:val="center"/>
       </w:pPr>
-      <w:bookmarkStart w:id="25" w:name="_Ref28878409"/>
+      <w:bookmarkStart w:id="26" w:name="_Ref28878409"/>
       <w:r>
         <w:t xml:space="preserve">Figure </w:t>
       </w:r>
-      <w:fldSimple w:instr=" SEQ Figure \* ARABIC ">
-        <w:r>
-          <w:rPr>
-            <w:noProof/>
-          </w:rPr>
-          <w:t>7</w:t>
-        </w:r>
-      </w:fldSimple>
-      <w:bookmarkEnd w:id="25"/>
+      <w:r>
+        <w:fldChar w:fldCharType="begin"/>
+      </w:r>
+      <w:r>
+        <w:instrText xml:space="preserve"> SEQ Figure \* ARABIC </w:instrText>
+      </w:r>
+      <w:r>
+        <w:fldChar w:fldCharType="separate"/>
+      </w:r>
+      <w:r>
+        <w:rPr>
+          <w:noProof/>
+        </w:rPr>
+        <w:t>7</w:t>
+      </w:r>
+      <w:r>
+        <w:rPr>
+          <w:noProof/>
+        </w:rPr>
+        <w:fldChar w:fldCharType="end"/>
+      </w:r>
+      <w:bookmarkEnd w:id="26"/>
       <w:r>
         <w:t xml:space="preserve"> -</w:t>
       </w:r>
@@ -4510,9 +4617,9 @@
           <w:szCs w:val="32"/>
         </w:rPr>
       </w:pPr>
-      <w:bookmarkStart w:id="26" w:name="_heading=h.1ksv4uv" w:colFirst="0" w:colLast="0"/>
-      <w:bookmarkStart w:id="27" w:name="_Toc28877356"/>
-      <w:bookmarkEnd w:id="26"/>
+      <w:bookmarkStart w:id="27" w:name="_heading=h.1ksv4uv" w:colFirst="0" w:colLast="0"/>
+      <w:bookmarkStart w:id="28" w:name="_Toc28904466"/>
+      <w:bookmarkEnd w:id="27"/>
       <w:r>
         <w:rPr>
           <w:sz w:val="32"/>
@@ -4520,7 +4627,7 @@
         </w:rPr>
         <w:t>Boxplots</w:t>
       </w:r>
-      <w:bookmarkEnd w:id="27"/>
+      <w:bookmarkEnd w:id="28"/>
     </w:p>
     <w:p>
       <w:pPr>
@@ -4646,19 +4753,32 @@
         <w:pStyle w:val="Caption"/>
         <w:jc w:val="center"/>
       </w:pPr>
-      <w:bookmarkStart w:id="28" w:name="_Ref28878605"/>
+      <w:bookmarkStart w:id="29" w:name="_Ref28878605"/>
       <w:r>
         <w:t xml:space="preserve">Figure </w:t>
       </w:r>
-      <w:fldSimple w:instr=" SEQ Figure \* ARABIC ">
-        <w:r>
-          <w:rPr>
-            <w:noProof/>
-          </w:rPr>
-          <w:t>8</w:t>
-        </w:r>
-      </w:fldSimple>
-      <w:bookmarkEnd w:id="28"/>
+      <w:r>
+        <w:fldChar w:fldCharType="begin"/>
+      </w:r>
+      <w:r>
+        <w:instrText xml:space="preserve"> SEQ Figure \* ARABIC </w:instrText>
+      </w:r>
+      <w:r>
+        <w:fldChar w:fldCharType="separate"/>
+      </w:r>
+      <w:r>
+        <w:rPr>
+          <w:noProof/>
+        </w:rPr>
+        <w:t>8</w:t>
+      </w:r>
+      <w:r>
+        <w:rPr>
+          <w:noProof/>
+        </w:rPr>
+        <w:fldChar w:fldCharType="end"/>
+      </w:r>
+      <w:bookmarkEnd w:id="29"/>
       <w:r>
         <w:t xml:space="preserve"> </w:t>
       </w:r>
@@ -4672,8 +4792,8 @@
         <w:spacing w:after="200"/>
         <w:jc w:val="center"/>
       </w:pPr>
-      <w:bookmarkStart w:id="29" w:name="_heading=h.44sinio" w:colFirst="0" w:colLast="0"/>
-      <w:bookmarkEnd w:id="29"/>
+      <w:bookmarkStart w:id="30" w:name="_heading=h.44sinio" w:colFirst="0" w:colLast="0"/>
+      <w:bookmarkEnd w:id="30"/>
       <w:r>
         <w:rPr>
           <w:noProof/>
@@ -4720,19 +4840,32 @@
         <w:pStyle w:val="Caption"/>
         <w:jc w:val="center"/>
       </w:pPr>
-      <w:bookmarkStart w:id="30" w:name="_Ref28878621"/>
+      <w:bookmarkStart w:id="31" w:name="_Ref28878621"/>
       <w:r>
         <w:t xml:space="preserve">Figure </w:t>
       </w:r>
-      <w:fldSimple w:instr=" SEQ Figure \* ARABIC ">
-        <w:r>
-          <w:rPr>
-            <w:noProof/>
-          </w:rPr>
-          <w:t>9</w:t>
-        </w:r>
-      </w:fldSimple>
-      <w:bookmarkEnd w:id="30"/>
+      <w:r>
+        <w:fldChar w:fldCharType="begin"/>
+      </w:r>
+      <w:r>
+        <w:instrText xml:space="preserve"> SEQ Figure \* ARABIC </w:instrText>
+      </w:r>
+      <w:r>
+        <w:fldChar w:fldCharType="separate"/>
+      </w:r>
+      <w:r>
+        <w:rPr>
+          <w:noProof/>
+        </w:rPr>
+        <w:t>9</w:t>
+      </w:r>
+      <w:r>
+        <w:rPr>
+          <w:noProof/>
+        </w:rPr>
+        <w:fldChar w:fldCharType="end"/>
+      </w:r>
+      <w:bookmarkEnd w:id="31"/>
       <w:r>
         <w:t xml:space="preserve"> </w:t>
       </w:r>
@@ -4753,9 +4886,9 @@
           <w:szCs w:val="32"/>
         </w:rPr>
       </w:pPr>
-      <w:bookmarkStart w:id="31" w:name="_heading=h.2jxsxqh" w:colFirst="0" w:colLast="0"/>
-      <w:bookmarkStart w:id="32" w:name="_Toc28877357"/>
-      <w:bookmarkEnd w:id="31"/>
+      <w:bookmarkStart w:id="32" w:name="_heading=h.2jxsxqh" w:colFirst="0" w:colLast="0"/>
+      <w:bookmarkStart w:id="33" w:name="_Toc28904467"/>
+      <w:bookmarkEnd w:id="32"/>
       <w:r>
         <w:rPr>
           <w:sz w:val="32"/>
@@ -4763,7 +4896,7 @@
         </w:rPr>
         <w:t>Decision tree</w:t>
       </w:r>
-      <w:bookmarkEnd w:id="32"/>
+      <w:bookmarkEnd w:id="33"/>
     </w:p>
     <w:p>
       <w:pPr>
@@ -4771,8 +4904,8 @@
         <w:ind w:left="720"/>
         <w:jc w:val="both"/>
       </w:pPr>
-      <w:bookmarkStart w:id="33" w:name="_heading=h.z337ya" w:colFirst="0" w:colLast="0"/>
-      <w:bookmarkEnd w:id="33"/>
+      <w:bookmarkStart w:id="34" w:name="_heading=h.z337ya" w:colFirst="0" w:colLast="0"/>
+      <w:bookmarkEnd w:id="34"/>
       <w:r>
         <w:t xml:space="preserve">Trying to predict the </w:t>
       </w:r>
@@ -4878,19 +5011,32 @@
         <w:pStyle w:val="Caption"/>
         <w:jc w:val="center"/>
       </w:pPr>
-      <w:bookmarkStart w:id="34" w:name="_Ref28878756"/>
+      <w:bookmarkStart w:id="35" w:name="_Ref28878756"/>
       <w:r>
         <w:t xml:space="preserve">Figure </w:t>
       </w:r>
-      <w:fldSimple w:instr=" SEQ Figure \* ARABIC ">
-        <w:r>
-          <w:rPr>
-            <w:noProof/>
-          </w:rPr>
-          <w:t>10</w:t>
-        </w:r>
-      </w:fldSimple>
-      <w:bookmarkEnd w:id="34"/>
+      <w:r>
+        <w:fldChar w:fldCharType="begin"/>
+      </w:r>
+      <w:r>
+        <w:instrText xml:space="preserve"> SEQ Figure \* ARABIC </w:instrText>
+      </w:r>
+      <w:r>
+        <w:fldChar w:fldCharType="separate"/>
+      </w:r>
+      <w:r>
+        <w:rPr>
+          <w:noProof/>
+        </w:rPr>
+        <w:t>10</w:t>
+      </w:r>
+      <w:r>
+        <w:rPr>
+          <w:noProof/>
+        </w:rPr>
+        <w:fldChar w:fldCharType="end"/>
+      </w:r>
+      <w:bookmarkEnd w:id="35"/>
       <w:r>
         <w:t xml:space="preserve"> </w:t>
       </w:r>
@@ -4902,8 +5048,8 @@
       <w:pPr>
         <w:jc w:val="both"/>
       </w:pPr>
-      <w:bookmarkStart w:id="35" w:name="_heading=h.3j2qqm3" w:colFirst="0" w:colLast="0"/>
-      <w:bookmarkEnd w:id="35"/>
+      <w:bookmarkStart w:id="36" w:name="_heading=h.3j2qqm3" w:colFirst="0" w:colLast="0"/>
+      <w:bookmarkEnd w:id="36"/>
     </w:p>
     <w:p>
       <w:pPr>
@@ -4918,7 +5064,7 @@
           <w:szCs w:val="32"/>
         </w:rPr>
       </w:pPr>
-      <w:bookmarkStart w:id="36" w:name="_Toc28877358"/>
+      <w:bookmarkStart w:id="37" w:name="_Toc28904468"/>
       <w:r>
         <w:rPr>
           <w:sz w:val="32"/>
@@ -4926,26 +5072,49 @@
         </w:rPr>
         <w:t>Clustering</w:t>
       </w:r>
-      <w:bookmarkEnd w:id="36"/>
-    </w:p>
-    <w:p>
-      <w:pPr>
-        <w:pStyle w:val="Heading2"/>
-      </w:pPr>
-      <w:bookmarkStart w:id="37" w:name="_heading=h.8tczvkt8619e" w:colFirst="0" w:colLast="0"/>
-      <w:bookmarkStart w:id="38" w:name="_Toc28877359"/>
       <w:bookmarkEnd w:id="37"/>
+    </w:p>
+    <w:p>
+      <w:pPr>
+        <w:pStyle w:val="Heading1"/>
+        <w:numPr>
+          <w:ilvl w:val="1"/>
+          <w:numId w:val="1"/>
+        </w:numPr>
+        <w:spacing w:line="360" w:lineRule="auto"/>
+        <w:ind w:left="788" w:hanging="431"/>
+        <w:rPr>
+          <w:sz w:val="32"/>
+          <w:szCs w:val="32"/>
+        </w:rPr>
+      </w:pPr>
+      <w:bookmarkStart w:id="38" w:name="_heading=h.8tczvkt8619e" w:colFirst="0" w:colLast="0"/>
+      <w:bookmarkStart w:id="39" w:name="_Toc28904469"/>
+      <w:bookmarkEnd w:id="38"/>
       <w:proofErr w:type="spellStart"/>
       <w:r>
+        <w:rPr>
+          <w:sz w:val="32"/>
+          <w:szCs w:val="32"/>
+        </w:rPr>
         <w:t>Groupby</w:t>
       </w:r>
       <w:proofErr w:type="spellEnd"/>
       <w:r>
+        <w:rPr>
+          <w:sz w:val="32"/>
+          <w:szCs w:val="32"/>
+        </w:rPr>
         <w:t xml:space="preserve"> Table</w:t>
       </w:r>
-      <w:bookmarkEnd w:id="38"/>
-    </w:p>
-    <w:p>
+      <w:bookmarkEnd w:id="39"/>
+    </w:p>
+    <w:p>
+      <w:pPr>
+        <w:spacing w:after="200"/>
+        <w:ind w:left="720"/>
+        <w:jc w:val="both"/>
+      </w:pPr>
       <w:r>
         <w:t xml:space="preserve">After removing </w:t>
       </w:r>
@@ -4974,25 +5143,71 @@
         <w:t xml:space="preserve"> the RFM method).</w:t>
       </w:r>
     </w:p>
-    <w:p/>
-    <w:p>
-      <w:r>
-        <w:t>As “Customer Monetary Value” is a good target variable (it shows a customer’s value to the company), we can aggregate it with either the mean or median and then group it by each categorical data. We can then sort each group by its “Customer Monetary Value” average such that we see which set of categorical parameters are on average better or worse for the company</w:t>
-      </w:r>
-    </w:p>
-    <w:p/>
-    <w:p>
-      <w:r>
-        <w:t>As the dataset no longer includes any significant outliers, we should expect that the median and mean should be nearly the same value. However, we see that only the mean returns a meaningful result for “Has Children” and “Educational Degree”. Customers with no children have a slightly higher average claims rate than customers with children. The six groups with the highest “CMV” average all have a basic education. The rest of the groups are randomly spread across the different education levels. This suggests that people with the lowest level of education have the highest value to the company, while other levels of education have not only a lower level of value to the company, but also cannot be differentiated from each other.</w:t>
+    <w:p>
+      <w:pPr>
+        <w:spacing w:after="200"/>
+        <w:ind w:left="720"/>
+        <w:jc w:val="both"/>
+      </w:pPr>
+      <w:r>
+        <w:t xml:space="preserve">As </w:t>
+      </w:r>
+      <w:r>
+        <w:rPr>
+          <w:rFonts w:ascii="Courier New" w:hAnsi="Courier New" w:cs="Courier New"/>
+        </w:rPr>
+        <w:t>Customer Monetary Value</w:t>
+      </w:r>
+      <w:r>
+        <w:t xml:space="preserve"> is a good target variable (it shows a customer’s value to the company), we can aggregate it with either the mean or median and then group it by each categorical data. We can then sort each group by its </w:t>
+      </w:r>
+      <w:r>
+        <w:rPr>
+          <w:rFonts w:ascii="Courier New" w:hAnsi="Courier New" w:cs="Courier New"/>
+        </w:rPr>
+        <w:t>Customer Monetary Value</w:t>
+      </w:r>
+      <w:r>
+        <w:t xml:space="preserve"> average such that we see which set of categorical parameters are on average better or worse for the company</w:t>
+      </w:r>
+    </w:p>
+    <w:p>
+      <w:pPr>
+        <w:spacing w:after="200"/>
+        <w:ind w:left="720"/>
+        <w:jc w:val="both"/>
+      </w:pPr>
+      <w:r>
+        <w:t xml:space="preserve">As the dataset no longer includes any significant outliers, we should expect that the median and mean should be nearly the same value. However, we see that only the mean returns a meaningful result for </w:t>
+      </w:r>
+      <w:r>
+        <w:rPr>
+          <w:rFonts w:ascii="Courier New" w:eastAsia="Courier New" w:hAnsi="Courier New" w:cs="Courier New"/>
+          <w:color w:val="000000"/>
+        </w:rPr>
+        <w:t>Has Children (Y=1)</w:t>
+      </w:r>
+      <w:r>
+        <w:t xml:space="preserve"> and </w:t>
+      </w:r>
+      <w:r>
+        <w:rPr>
+          <w:rFonts w:ascii="Courier New" w:eastAsia="Courier New" w:hAnsi="Courier New" w:cs="Courier New"/>
+          <w:color w:val="000000"/>
+        </w:rPr>
+        <w:t>Educational Degree</w:t>
+      </w:r>
+      <w:r>
+        <w:t>. Customers with no children have a slightly higher average claims rate than customers with children. The six groups with the highest “CMV” average all have a basic education. The rest of the groups are randomly spread across the different education levels. This suggests that people with the lowest level of education have the highest value to the company, while other levels of education have not only a lower level of value to the company, but also cannot be differentiated from each other.</w:t>
       </w:r>
     </w:p>
     <w:p/>
     <w:p/>
-    <w:p>
-      <w:bookmarkStart w:id="39" w:name="_GoBack"/>
-      <w:bookmarkEnd w:id="39"/>
-    </w:p>
-    <w:p>
+    <w:p/>
+    <w:p>
+      <w:pPr>
+        <w:keepNext/>
+      </w:pPr>
       <w:r>
         <w:rPr>
           <w:noProof/>
@@ -5035,48 +5250,123 @@
         </w:drawing>
       </w:r>
     </w:p>
-    <w:p/>
-    <w:p/>
-    <w:p/>
-    <w:p>
+    <w:p>
+      <w:pPr>
+        <w:pStyle w:val="Caption"/>
+        <w:jc w:val="center"/>
+      </w:pPr>
+      <w:r>
+        <w:t xml:space="preserve">Figure </w:t>
+      </w:r>
+      <w:fldSimple w:instr=" SEQ Figure \* ARABIC ">
+        <w:r>
+          <w:rPr>
+            <w:noProof/>
+          </w:rPr>
+          <w:t>11</w:t>
+        </w:r>
+      </w:fldSimple>
+      <w:r>
+        <w:t xml:space="preserve"> </w:t>
+      </w:r>
+      <w:r>
+        <w:t>–</w:t>
+      </w:r>
+      <w:r>
+        <w:t xml:space="preserve"> </w:t>
+      </w:r>
+      <w:r>
+        <w:t>Grouped c</w:t>
+      </w:r>
+      <w:r>
+        <w:t>ategorical features</w:t>
+      </w:r>
+      <w:r>
+        <w:rPr>
+          <w:noProof/>
+        </w:rPr>
+        <w:t xml:space="preserve"> </w:t>
+      </w:r>
+      <w:r>
+        <w:rPr>
+          <w:noProof/>
+        </w:rPr>
+        <w:t>(</w:t>
+      </w:r>
+      <w:r>
+        <w:rPr>
+          <w:noProof/>
+        </w:rPr>
+        <w:t>CMV</w:t>
+      </w:r>
+      <w:r>
+        <w:rPr>
+          <w:noProof/>
+        </w:rPr>
+        <w:t xml:space="preserve"> as target variable)</w:t>
+      </w:r>
+    </w:p>
+    <w:p>
+      <w:pPr>
+        <w:spacing w:after="200"/>
+        <w:ind w:left="720"/>
+        <w:jc w:val="both"/>
+      </w:pPr>
       <w:r>
         <w:t xml:space="preserve">While these observations disappear when using the median as the average, we see that the averages have a larger range. This is most likely a result of the mean averaging the people with a ratio of 0 and the median taking the 50th percentile of customers in that group. </w:t>
       </w:r>
     </w:p>
-    <w:p/>
-    <w:p>
-      <w:r>
-        <w:t xml:space="preserve">Using count instead of the average also reveals </w:t>
-      </w:r>
-      <w:proofErr w:type="gramStart"/>
-      <w:r>
-        <w:t>that  half</w:t>
-      </w:r>
-      <w:proofErr w:type="gramEnd"/>
-      <w:r>
-        <w:t xml:space="preserve"> of our customers have children, live in area 1 or 4 and have an education of 1 or 2. Using this data can help to target advertising towards potential customers. This gives us 4 groups to target instead of the 32 possible groups.</w:t>
-      </w:r>
-    </w:p>
-    <w:p>
-      <w:pPr>
-        <w:pStyle w:val="Heading2"/>
+    <w:p>
+      <w:pPr>
+        <w:spacing w:after="200"/>
+        <w:ind w:left="720"/>
+        <w:jc w:val="both"/>
+      </w:pPr>
+      <w:r>
+        <w:t>Using count instead of the average also reveals that half of our customers have children, live in area 1 or 4 and have an education of 1 or 2. Using this data can help to target advertising towards potential customers. This gives us 4 groups to target instead of the 32 possible groups.</w:t>
+      </w:r>
+    </w:p>
+    <w:p>
+      <w:pPr>
+        <w:pStyle w:val="Heading1"/>
+        <w:numPr>
+          <w:ilvl w:val="1"/>
+          <w:numId w:val="1"/>
+        </w:numPr>
+        <w:spacing w:line="360" w:lineRule="auto"/>
+        <w:ind w:left="788" w:hanging="431"/>
+        <w:rPr>
+          <w:sz w:val="32"/>
+          <w:szCs w:val="32"/>
+        </w:rPr>
       </w:pPr>
       <w:bookmarkStart w:id="40" w:name="_heading=h.a180jjej4lni" w:colFirst="0" w:colLast="0"/>
-      <w:bookmarkStart w:id="41" w:name="_Toc28877360"/>
+      <w:bookmarkStart w:id="41" w:name="_Toc28904470"/>
       <w:bookmarkEnd w:id="40"/>
       <w:r>
+        <w:rPr>
+          <w:sz w:val="32"/>
+          <w:szCs w:val="32"/>
+        </w:rPr>
         <w:lastRenderedPageBreak/>
         <w:t>K-Means</w:t>
       </w:r>
       <w:bookmarkEnd w:id="41"/>
     </w:p>
     <w:p>
+      <w:pPr>
+        <w:spacing w:after="200"/>
+        <w:ind w:left="720"/>
+        <w:jc w:val="both"/>
+      </w:pPr>
       <w:r>
         <w:t xml:space="preserve">We can use the k-means algorithm to cluster the numerical data. In order to do this, we must define the number of clusters. For this we can run the k-means algorithm several times and build an elbow plot. We can also build a dendrogram to confirm the results in the elbow plot. </w:t>
       </w:r>
     </w:p>
-    <w:p/>
-    <w:p>
+    <w:p>
+      <w:pPr>
+        <w:keepNext/>
+      </w:pPr>
       <w:r>
         <w:rPr>
           <w:noProof/>
@@ -5118,14 +5408,100 @@
         </w:drawing>
       </w:r>
     </w:p>
-    <w:p/>
-    <w:p>
-      <w:r>
-        <w:t>From the elbow plot in figure (), we can see that a significant elbow does not really appear, but a slight one appears at either 2, 3 or 4 clusters. We can create a dendrogram to compare.</w:t>
-      </w:r>
-    </w:p>
-    <w:p/>
-    <w:p>
+    <w:p>
+      <w:pPr>
+        <w:pStyle w:val="Caption"/>
+        <w:jc w:val="center"/>
+      </w:pPr>
+      <w:bookmarkStart w:id="42" w:name="_Ref28903589"/>
+      <w:r>
+        <w:t xml:space="preserve">Figure </w:t>
+      </w:r>
+      <w:fldSimple w:instr=" SEQ Figure \* ARABIC ">
+        <w:r>
+          <w:rPr>
+            <w:noProof/>
+          </w:rPr>
+          <w:t>12</w:t>
+        </w:r>
+      </w:fldSimple>
+      <w:bookmarkEnd w:id="42"/>
+      <w:r>
+        <w:t xml:space="preserve"> - Elbow graph for clusters with</w:t>
+      </w:r>
+      <w:r>
+        <w:t xml:space="preserve"> the</w:t>
+      </w:r>
+      <w:r>
+        <w:t xml:space="preserve"> numerical features</w:t>
+      </w:r>
+    </w:p>
+    <w:p>
+      <w:pPr>
+        <w:spacing w:after="200"/>
+        <w:ind w:left="720"/>
+        <w:jc w:val="both"/>
+      </w:pPr>
+      <w:r>
+        <w:t xml:space="preserve">From the elbow plot in </w:t>
+      </w:r>
+      <w:r>
+        <w:fldChar w:fldCharType="begin"/>
+      </w:r>
+      <w:r>
+        <w:instrText xml:space="preserve"> REF _Ref28903589 \h </w:instrText>
+      </w:r>
+      <w:r>
+        <w:instrText xml:space="preserve"> \* MERGEFORMAT </w:instrText>
+      </w:r>
+      <w:r>
+        <w:fldChar w:fldCharType="separate"/>
+      </w:r>
+      <w:r>
+        <w:t>Figure 12</w:t>
+      </w:r>
+      <w:r>
+        <w:fldChar w:fldCharType="end"/>
+      </w:r>
+      <w:r>
+        <w:t>, we can see that a significant elbow does not really appear, but a slight one appears at either 2, 3 or 4 clusters. We can create a dendrogram to compare</w:t>
+      </w:r>
+      <w:r>
+        <w:t xml:space="preserve"> (</w:t>
+      </w:r>
+      <w:r>
+        <w:fldChar w:fldCharType="begin"/>
+      </w:r>
+      <w:r>
+        <w:instrText xml:space="preserve"> REF _Ref28903728 \h </w:instrText>
+      </w:r>
+      <w:r>
+        <w:fldChar w:fldCharType="separate"/>
+      </w:r>
+      <w:r>
+        <w:t xml:space="preserve">Figure </w:t>
+      </w:r>
+      <w:r>
+        <w:rPr>
+          <w:noProof/>
+        </w:rPr>
+        <w:t>13</w:t>
+      </w:r>
+      <w:r>
+        <w:fldChar w:fldCharType="end"/>
+      </w:r>
+      <w:r>
+        <w:t>)</w:t>
+      </w:r>
+      <w:r>
+        <w:t>.</w:t>
+      </w:r>
+    </w:p>
+    <w:p>
+      <w:pPr>
+        <w:keepNext/>
+        <w:jc w:val="center"/>
+      </w:pPr>
       <w:r>
         <w:rPr>
           <w:noProof/>
@@ -5167,170 +5543,316 @@
         </w:drawing>
       </w:r>
     </w:p>
+    <w:p>
+      <w:pPr>
+        <w:pStyle w:val="Caption"/>
+        <w:jc w:val="center"/>
+      </w:pPr>
+      <w:bookmarkStart w:id="43" w:name="_Ref28903728"/>
+      <w:r>
+        <w:t xml:space="preserve">Figure </w:t>
+      </w:r>
+      <w:fldSimple w:instr=" SEQ Figure \* ARABIC ">
+        <w:r>
+          <w:rPr>
+            <w:noProof/>
+          </w:rPr>
+          <w:t>13</w:t>
+        </w:r>
+      </w:fldSimple>
+      <w:bookmarkEnd w:id="43"/>
+      <w:r>
+        <w:t xml:space="preserve"> - Dendrogram </w:t>
+      </w:r>
+      <w:r>
+        <w:t xml:space="preserve">for clusters with </w:t>
+      </w:r>
+      <w:r>
+        <w:t xml:space="preserve">the </w:t>
+      </w:r>
+      <w:r>
+        <w:t>numerical features</w:t>
+      </w:r>
+    </w:p>
+    <w:p>
+      <w:pPr>
+        <w:spacing w:after="200"/>
+        <w:ind w:left="720"/>
+        <w:jc w:val="both"/>
+      </w:pPr>
+      <w:r>
+        <w:lastRenderedPageBreak/>
+        <w:t>The black horizontal lines are drawn such that the</w:t>
+      </w:r>
+      <w:r>
+        <w:t>y</w:t>
+      </w:r>
+      <w:r>
+        <w:t xml:space="preserve"> cut the dendrogram into 2, 3 and 4 clusters. Looking at the number of customers in each branch (indicated by the number at the bottom), we can see that using 3 would create a cluster of around 1000 customers while the other clusters are much larger. 4 clusters seem appropriate as using 4 reduces the distance significantly over 2 while also keeping the number of clusters similarly sized.</w:t>
+      </w:r>
+    </w:p>
+    <w:p>
+      <w:pPr>
+        <w:spacing w:after="200"/>
+        <w:ind w:left="720"/>
+        <w:jc w:val="both"/>
+      </w:pPr>
+      <w:r>
+        <w:t xml:space="preserve">Running the k-means with 4 clusters does not give a satisfactory result when plotting any two random variables. </w:t>
+      </w:r>
+      <w:r>
+        <w:rPr>
+          <w:highlight w:val="red"/>
+        </w:rPr>
+        <w:t>If we look at figure ()</w:t>
+      </w:r>
+      <w:r>
+        <w:t xml:space="preserve">, we can see that the clusters have no meaning as they simply break the data into two equal parts (2 clusters would be equivalent here). Each graph is plotted with the </w:t>
+      </w:r>
+      <w:r>
+        <w:rPr>
+          <w:rFonts w:ascii="Courier New" w:eastAsia="Courier New" w:hAnsi="Courier New" w:cs="Courier New"/>
+        </w:rPr>
+        <w:t>Gross Monthly Salary</w:t>
+      </w:r>
+      <w:r>
+        <w:t xml:space="preserve"> as the x-axis. Plotting with a different x-axis (</w:t>
+      </w:r>
+      <w:r>
+        <w:rPr>
+          <w:rFonts w:ascii="Courier New" w:hAnsi="Courier New" w:cs="Courier New"/>
+        </w:rPr>
+        <w:t>Premiums in LOB: Motor</w:t>
+      </w:r>
+      <w:r>
+        <w:t xml:space="preserve">) </w:t>
+      </w:r>
+      <w:r>
+        <w:rPr>
+          <w:highlight w:val="red"/>
+        </w:rPr>
+        <w:t>in figure ()</w:t>
+      </w:r>
+      <w:r>
+        <w:t xml:space="preserve"> returns more interesting shapes (triangles rather than the circles or squares here). As the triangles show a negative correlation, we can predict that customers who spend a lot on motor insurance spend less on other insurances. </w:t>
+      </w:r>
+      <w:proofErr w:type="gramStart"/>
+      <w:r>
+        <w:t>All of</w:t>
+      </w:r>
+      <w:proofErr w:type="gramEnd"/>
+      <w:r>
+        <w:t xml:space="preserve"> the 2 variable plots are presented in the appendix.</w:t>
+      </w:r>
+    </w:p>
+    <w:p>
+      <w:pPr>
+        <w:pStyle w:val="Heading1"/>
+        <w:numPr>
+          <w:ilvl w:val="1"/>
+          <w:numId w:val="1"/>
+        </w:numPr>
+        <w:spacing w:line="360" w:lineRule="auto"/>
+        <w:ind w:left="788" w:hanging="431"/>
+        <w:rPr>
+          <w:sz w:val="32"/>
+          <w:szCs w:val="32"/>
+        </w:rPr>
+      </w:pPr>
+      <w:bookmarkStart w:id="44" w:name="_heading=h.qlwwpjs6iyl" w:colFirst="0" w:colLast="0"/>
+      <w:bookmarkStart w:id="45" w:name="_Toc28904471"/>
+      <w:bookmarkEnd w:id="44"/>
+      <w:r>
+        <w:rPr>
+          <w:sz w:val="32"/>
+          <w:szCs w:val="32"/>
+        </w:rPr>
+        <w:t>Mean Shift</w:t>
+      </w:r>
+      <w:bookmarkEnd w:id="45"/>
+    </w:p>
     <w:p/>
     <w:p>
-      <w:r>
-        <w:t xml:space="preserve">The black horizontal lines are drawn such that the cut the dendrogram into 2, 3 and 4 clusters. Looking at the number of customers in each branch (indicated by the number at the bottom), we can see that using 3 would create a cluster of around 1000 customers while the other clusters </w:t>
+      <w:pPr>
+        <w:spacing w:after="200"/>
+        <w:ind w:left="720"/>
+        <w:jc w:val="both"/>
+      </w:pPr>
+      <w:r>
+        <w:t xml:space="preserve">Using mean shift is in theory a good choice as it will allow us to find clusters without specifying the number of clusters beforehand. However, there can be a problem as we need to specify the bandwidth used in the mean shift algorithm. If we do not specify it, the algorithm can estimate it. For this dataset the algorithm finds 3 clusters. If we change the bandwidth </w:t>
+      </w:r>
+      <w:proofErr w:type="gramStart"/>
+      <w:r>
+        <w:t>manually</w:t>
+      </w:r>
+      <w:proofErr w:type="gramEnd"/>
+      <w:r>
+        <w:t xml:space="preserve"> we can “force” it to have as many clusters as we want (by lowering the value of bandwidth), but this of course defeats the point of this algorithm. The bandwidth parameter is also very sensitive as lowering it too much means that many of the further points become outliers and the number of clusters increases unreasonably. </w:t>
+      </w:r>
+    </w:p>
+    <w:p>
+      <w:pPr>
+        <w:spacing w:after="200"/>
+        <w:ind w:left="720"/>
+        <w:jc w:val="both"/>
+      </w:pPr>
+      <w:r>
+        <w:t xml:space="preserve">Unlike k-means, the clusters </w:t>
+      </w:r>
+      <w:proofErr w:type="gramStart"/>
+      <w:r>
+        <w:t>are more or less</w:t>
+      </w:r>
+      <w:proofErr w:type="gramEnd"/>
+      <w:r>
+        <w:t xml:space="preserve"> clearly defined for most variables when plotted against each other. The algorithm does suffer from lots of noisy points that make defining the border between clusters difficult. The plots are presented in the appendix</w:t>
+      </w:r>
+      <w:r>
+        <w:t>.</w:t>
+      </w:r>
+    </w:p>
+    <w:p>
+      <w:pPr>
+        <w:pStyle w:val="Heading1"/>
+        <w:numPr>
+          <w:ilvl w:val="1"/>
+          <w:numId w:val="1"/>
+        </w:numPr>
+        <w:spacing w:line="360" w:lineRule="auto"/>
+        <w:ind w:left="788" w:hanging="431"/>
+        <w:rPr>
+          <w:sz w:val="32"/>
+          <w:szCs w:val="32"/>
+        </w:rPr>
+      </w:pPr>
+      <w:bookmarkStart w:id="46" w:name="_heading=h.7ee75fbep8na" w:colFirst="0" w:colLast="0"/>
+      <w:bookmarkStart w:id="47" w:name="_Toc28904472"/>
+      <w:bookmarkEnd w:id="46"/>
+      <w:r>
+        <w:rPr>
+          <w:sz w:val="32"/>
+          <w:szCs w:val="32"/>
+        </w:rPr>
+        <w:t>Gaussian Mix</w:t>
+      </w:r>
+      <w:bookmarkEnd w:id="47"/>
+    </w:p>
+    <w:p>
+      <w:pPr>
+        <w:spacing w:after="200"/>
+        <w:ind w:left="720"/>
+        <w:jc w:val="both"/>
+      </w:pPr>
+      <w:r>
+        <w:t>Running the gaussian mix algorithm requires the number of clusters to be specified. If we specify 4 clusters, we do not get a significant fourth cluster. This means that the algorithm is finding 3 real clusters. Gaussian Mix is better than k-means and has more defined borders than Mean Shift but one of the clusters is significantly larger than the other two. Mean shift gives more equally sized clusters.</w:t>
+      </w:r>
+    </w:p>
+    <w:p>
+      <w:pPr>
+        <w:pStyle w:val="Heading1"/>
+        <w:numPr>
+          <w:ilvl w:val="1"/>
+          <w:numId w:val="1"/>
+        </w:numPr>
+        <w:spacing w:line="360" w:lineRule="auto"/>
+        <w:ind w:left="788" w:hanging="431"/>
+      </w:pPr>
+      <w:bookmarkStart w:id="48" w:name="_heading=h.skx4kahxmbuk" w:colFirst="0" w:colLast="0"/>
+      <w:bookmarkStart w:id="49" w:name="_Toc28904473"/>
+      <w:bookmarkEnd w:id="48"/>
+      <w:r>
+        <w:rPr>
+          <w:sz w:val="32"/>
+          <w:szCs w:val="32"/>
+        </w:rPr>
+        <w:t>DBSCAN</w:t>
+      </w:r>
+      <w:bookmarkEnd w:id="49"/>
+    </w:p>
+    <w:p>
+      <w:pPr>
+        <w:spacing w:after="200"/>
+        <w:ind w:left="720"/>
+        <w:jc w:val="both"/>
+      </w:pPr>
+      <w:r>
+        <w:t xml:space="preserve">While DBSCAN does not require the number of clusters to be set before running, it does require setting two parameters: the radius of the selection circle and the number of points </w:t>
       </w:r>
       <w:r>
         <w:lastRenderedPageBreak/>
-        <w:t>are much larger. 4 clusters seem appropriate as using 4 reduces the distance significantly over 2 while also keeping the number of clusters similarly sized.</w:t>
-      </w:r>
-    </w:p>
-    <w:p/>
-    <w:p>
-      <w:r>
-        <w:t xml:space="preserve">Running the k-means with 4 clusters does not give a satisfactory result when plotting any two random variables. If we look at figure (), we can see that the clusters have no meaning as they simply break the data into two equal parts (2 clusters would be equivalent here). Each graph is plotted with the “gross monthly salary” as the x-axis. Plotting with a different x-axis (motor insurance premiums) in figure () returns more interesting shapes (triangles rather than the circles or squares here). As the triangles show a negative correlation, we can predict that customers who spend a lot on motor insurance spend less on other insurances. </w:t>
+        <w:t xml:space="preserve">in the aforementioned circle for that point to be used to select new points for the cluster. As the data in this set are very close together, DBSCAN will not work very well and the results confirm this. With most values for the parameters for this dataset, the algorithm will return one cluster and if the parameters are changed such that a second or third cluster is </w:t>
       </w:r>
       <w:proofErr w:type="gramStart"/>
       <w:r>
-        <w:t>All of</w:t>
+        <w:t>produced</w:t>
       </w:r>
       <w:proofErr w:type="gramEnd"/>
       <w:r>
-        <w:t xml:space="preserve"> the 2 variable plots are presented in the appendix.</w:t>
-      </w:r>
-    </w:p>
-    <w:p/>
-    <w:p/>
-    <w:p>
-      <w:pPr>
-        <w:pStyle w:val="Heading2"/>
-      </w:pPr>
-      <w:bookmarkStart w:id="42" w:name="_heading=h.qlwwpjs6iyl" w:colFirst="0" w:colLast="0"/>
-      <w:bookmarkStart w:id="43" w:name="_Toc28877361"/>
-      <w:bookmarkEnd w:id="42"/>
-      <w:r>
-        <w:t>Mean Shift</w:t>
-      </w:r>
-      <w:bookmarkEnd w:id="43"/>
-    </w:p>
-    <w:p/>
-    <w:p>
-      <w:r>
-        <w:t xml:space="preserve">Using mean shift is in theory a good choice as it will allow us to find clusters without specifying the number of clusters beforehand. However, there can be a problem as we need to specify the bandwidth used in the mean shift algorithm. If we do not specify it, the algorithm can estimate it. For this dataset the algorithm finds 3 clusters. If we change the bandwidth </w:t>
-      </w:r>
-      <w:proofErr w:type="gramStart"/>
-      <w:r>
-        <w:t>manually</w:t>
-      </w:r>
-      <w:proofErr w:type="gramEnd"/>
-      <w:r>
-        <w:t xml:space="preserve"> we can “force” it to have as many clusters as we want (by lowering the value of bandwidth), but this of course defeats the point of this algorithm. The bandwidth parameter is also very sensitive as lowering it too much means that many of the further points become outliers and the number of clusters increases unreasonably. </w:t>
-      </w:r>
-    </w:p>
-    <w:p/>
-    <w:p>
-      <w:r>
-        <w:t xml:space="preserve">Unlike k-means, the clusters </w:t>
-      </w:r>
-      <w:proofErr w:type="gramStart"/>
-      <w:r>
-        <w:t>are more or less</w:t>
-      </w:r>
-      <w:proofErr w:type="gramEnd"/>
-      <w:r>
-        <w:t xml:space="preserve"> clearly defined for most variables when plotted against each other. The algorithm does suffer from lots of noisy points that make defining the border between clusters difficult. The plots are presented in the appendix</w:t>
-      </w:r>
-    </w:p>
-    <w:p/>
-    <w:p/>
-    <w:p/>
-    <w:p>
-      <w:pPr>
-        <w:pStyle w:val="Heading2"/>
-      </w:pPr>
-      <w:bookmarkStart w:id="44" w:name="_heading=h.7ee75fbep8na" w:colFirst="0" w:colLast="0"/>
-      <w:bookmarkStart w:id="45" w:name="_Toc28877362"/>
-      <w:bookmarkEnd w:id="44"/>
-      <w:r>
-        <w:t>Gaussian Mix</w:t>
-      </w:r>
-      <w:bookmarkEnd w:id="45"/>
-    </w:p>
-    <w:p>
-      <w:r>
-        <w:t>Running the gaussian mix algorithm requires the number of clusters to be specified. If we specify 4 clusters, we do not get a significant fourth cluster. This means that the algorithm is finding 3 real clusters. Gaussian Mix is better than k-means and has more defined borders than Mean Shift but one of the clusters is significantly larger than the other two. Mean shift gives more equally sized clusters.</w:t>
-      </w:r>
-    </w:p>
-    <w:p>
-      <w:pPr>
-        <w:pStyle w:val="Heading2"/>
-      </w:pPr>
-      <w:bookmarkStart w:id="46" w:name="_heading=h.skx4kahxmbuk" w:colFirst="0" w:colLast="0"/>
-      <w:bookmarkStart w:id="47" w:name="_Toc28877363"/>
-      <w:bookmarkEnd w:id="46"/>
-      <w:r>
-        <w:t>DBSCAN</w:t>
-      </w:r>
-      <w:bookmarkEnd w:id="47"/>
-      <w:r>
-        <w:t xml:space="preserve"> </w:t>
-      </w:r>
-    </w:p>
-    <w:p/>
-    <w:p>
+        <w:t xml:space="preserve"> they are very small and are not of any significant size. With more clusters, the algorithm breaks down and just returns lots of noisy points while maintaining the larger central cluster. </w:t>
+      </w:r>
+    </w:p>
+    <w:p>
+      <w:pPr>
+        <w:pStyle w:val="Heading1"/>
+        <w:numPr>
+          <w:ilvl w:val="1"/>
+          <w:numId w:val="1"/>
+        </w:numPr>
+        <w:spacing w:line="360" w:lineRule="auto"/>
+        <w:ind w:left="788" w:hanging="431"/>
+      </w:pPr>
+      <w:bookmarkStart w:id="50" w:name="_heading=h.d3k2a6awj558" w:colFirst="0" w:colLast="0"/>
+      <w:bookmarkStart w:id="51" w:name="_Toc28904474"/>
+      <w:bookmarkEnd w:id="50"/>
+      <w:proofErr w:type="spellStart"/>
+      <w:r>
+        <w:rPr>
+          <w:sz w:val="32"/>
+          <w:szCs w:val="32"/>
+        </w:rPr>
+        <w:t>Kmodes</w:t>
+      </w:r>
+      <w:bookmarkEnd w:id="51"/>
+      <w:proofErr w:type="spellEnd"/>
+    </w:p>
+    <w:p>
+      <w:pPr>
+        <w:spacing w:after="200"/>
+        <w:ind w:left="720"/>
+        <w:jc w:val="both"/>
+      </w:pPr>
+      <w:r>
+        <w:t xml:space="preserve">Using k-modes is a good alternative to k-means for categorical data but only when the categorical data contains lots of different values. In this case, we only have two or four unique values for each attribute. Because of this as well as needing to pick the number of clusters does not make k-modes a very useful algorithm for this dataset. Even using two clusters is worse than the </w:t>
+      </w:r>
+      <w:proofErr w:type="spellStart"/>
+      <w:r>
+        <w:t>groupby</w:t>
+      </w:r>
+      <w:proofErr w:type="spellEnd"/>
+      <w:r>
+        <w:t xml:space="preserve"> tables used previously. </w:t>
+      </w:r>
+    </w:p>
+    <w:p>
+      <w:pPr>
+        <w:jc w:val="both"/>
+      </w:pPr>
+    </w:p>
+    <w:p>
+      <w:r>
+        <w:br w:type="page"/>
+      </w:r>
+    </w:p>
+    <w:p>
+      <w:pPr>
+        <w:pStyle w:val="Heading1"/>
+      </w:pPr>
+      <w:bookmarkStart w:id="52" w:name="_Toc28904475"/>
       <w:r>
         <w:lastRenderedPageBreak/>
-        <w:t xml:space="preserve">While DBSCAN does not require the number of clusters to be set before running, it does require setting two parameters: the radius of the selection circle and the number of points in the aforementioned circle for that point to be used to select new points for the cluster. As the data in this set are very close together, DBSCAN will not work very well and the results confirm this. With most values for the parameters for this dataset, the algorithm will return one cluster and if the parameters are changed such that a second or third cluster is </w:t>
-      </w:r>
-      <w:proofErr w:type="gramStart"/>
-      <w:r>
-        <w:t>produced</w:t>
-      </w:r>
-      <w:proofErr w:type="gramEnd"/>
-      <w:r>
-        <w:t xml:space="preserve"> they are very small and are not of any significant size. With more clusters, the algorithm breaks down and just returns lots of noisy points while maintaining the larger central cluster. </w:t>
-      </w:r>
-    </w:p>
-    <w:p/>
-    <w:p>
-      <w:pPr>
-        <w:pStyle w:val="Heading2"/>
-      </w:pPr>
-      <w:bookmarkStart w:id="48" w:name="_heading=h.d3k2a6awj558" w:colFirst="0" w:colLast="0"/>
-      <w:bookmarkStart w:id="49" w:name="_Toc28877364"/>
-      <w:bookmarkEnd w:id="48"/>
-      <w:proofErr w:type="spellStart"/>
-      <w:r>
-        <w:t>Kmodes</w:t>
-      </w:r>
-      <w:bookmarkEnd w:id="49"/>
-      <w:proofErr w:type="spellEnd"/>
-    </w:p>
-    <w:p>
-      <w:r>
-        <w:t xml:space="preserve">Using k-modes is a good alternative to k-means for categorical data but only when the categorical data contains lots of different values. In this case, we only have two or four unique values for each attribute. Because of this as well as needing to pick the number of clusters does not make k-modes a very useful algorithm for this dataset. Even using two clusters is worse than the </w:t>
-      </w:r>
-      <w:proofErr w:type="spellStart"/>
-      <w:r>
-        <w:t>groupby</w:t>
-      </w:r>
-      <w:proofErr w:type="spellEnd"/>
-      <w:r>
-        <w:t xml:space="preserve"> tables used previously. </w:t>
-      </w:r>
-    </w:p>
-    <w:p>
-      <w:pPr>
-        <w:jc w:val="both"/>
-      </w:pPr>
-    </w:p>
-    <w:p>
-      <w:r>
-        <w:br w:type="page"/>
-      </w:r>
-    </w:p>
-    <w:p/>
-    <w:p>
-      <w:pPr>
-        <w:pStyle w:val="Heading1"/>
-      </w:pPr>
-      <w:bookmarkStart w:id="50" w:name="_Toc28877365"/>
-      <w:r>
         <w:t>Summary</w:t>
       </w:r>
-      <w:bookmarkEnd w:id="50"/>
+      <w:bookmarkEnd w:id="52"/>
     </w:p>
     <w:p/>
     <w:p/>
@@ -5701,7 +6223,7 @@
   <w:abstractNum w:abstractNumId="2" w15:restartNumberingAfterBreak="0">
     <w:nsid w:val="488E27D0"/>
     <w:multiLevelType w:val="multilevel"/>
-    <w:tmpl w:val="2E74749E"/>
+    <w:tmpl w:val="52422DBE"/>
     <w:lvl w:ilvl="0">
       <w:start w:val="1"/>
       <w:numFmt w:val="decimal"/>
@@ -5725,6 +6247,8 @@
       </w:pPr>
       <w:rPr>
         <w:rFonts w:hint="default"/>
+        <w:sz w:val="32"/>
+        <w:szCs w:val="32"/>
       </w:rPr>
     </w:lvl>
     <w:lvl w:ilvl="2">
@@ -6543,6 +7067,28 @@
       <w:szCs w:val="40"/>
     </w:rPr>
   </w:style>
+  <w:style w:type="paragraph" w:styleId="TOCHeading">
+    <w:name w:val="TOC Heading"/>
+    <w:basedOn w:val="Heading1"/>
+    <w:next w:val="Normal"/>
+    <w:uiPriority w:val="39"/>
+    <w:unhideWhenUsed/>
+    <w:qFormat/>
+    <w:rsid w:val="00B4563E"/>
+    <w:pPr>
+      <w:spacing w:before="240" w:after="0" w:line="259" w:lineRule="auto"/>
+      <w:ind w:left="0" w:firstLine="0"/>
+      <w:outlineLvl w:val="9"/>
+    </w:pPr>
+    <w:rPr>
+      <w:rFonts w:asciiTheme="majorHAnsi" w:eastAsiaTheme="majorEastAsia" w:hAnsiTheme="majorHAnsi" w:cstheme="majorBidi"/>
+      <w:b w:val="0"/>
+      <w:color w:val="365F91" w:themeColor="accent1" w:themeShade="BF"/>
+      <w:sz w:val="32"/>
+      <w:szCs w:val="32"/>
+      <w:lang w:val="en-US" w:eastAsia="en-US"/>
+    </w:rPr>
+  </w:style>
 </w:styles>
 </file>
 
@@ -6886,7 +7432,7 @@
 </file>
 
 <file path=customXml/itemProps2.xml><?xml version="1.0" encoding="utf-8"?>
-<ds:datastoreItem xmlns:ds="http://schemas.openxmlformats.org/officeDocument/2006/customXml" ds:itemID="{21EC61DC-6104-403C-ADC7-734F841B6190}">
+<ds:datastoreItem xmlns:ds="http://schemas.openxmlformats.org/officeDocument/2006/customXml" ds:itemID="{68518876-0F41-40C2-BE8A-719F3D6762B4}">
   <ds:schemaRefs>
     <ds:schemaRef ds:uri="http://schemas.openxmlformats.org/officeDocument/2006/bibliography"/>
   </ds:schemaRefs>

</xml_diff>